<commit_message>
IPP changes and some new file additions
</commit_message>
<xml_diff>
--- a/documenten/IPP_DierenOpvang.docx
+++ b/documenten/IPP_DierenOpvang.docx
@@ -1,6 +1,6 @@
 
 <file path=word/document.xml><?xml version="1.0" encoding="utf-8"?>
-<w:document xmlns:wpc="http://schemas.microsoft.com/office/word/2010/wordprocessingCanvas" xmlns:cx="http://schemas.microsoft.com/office/drawing/2014/chartex" xmlns:cx1="http://schemas.microsoft.com/office/drawing/2015/9/8/chartex" xmlns:cx2="http://schemas.microsoft.com/office/drawing/2015/10/21/chartex" xmlns:cx3="http://schemas.microsoft.com/office/drawing/2016/5/9/chartex" xmlns:cx4="http://schemas.microsoft.com/office/drawing/2016/5/10/chartex" xmlns:cx5="http://schemas.microsoft.com/office/drawing/2016/5/11/chartex" xmlns:cx6="http://schemas.microsoft.com/office/drawing/2016/5/12/chartex" xmlns:cx7="http://schemas.microsoft.com/office/drawing/2016/5/13/chartex" xmlns:cx8="http://schemas.microsoft.com/office/drawing/2016/5/14/chartex" xmlns:mc="http://schemas.openxmlformats.org/markup-compatibility/2006" xmlns:aink="http://schemas.microsoft.com/office/drawing/2016/ink" xmlns:am3d="http://schemas.microsoft.com/office/drawing/2017/model3d" xmlns:o="urn:schemas-microsoft-com:office:office" xmlns:r="http://schemas.openxmlformats.org/officeDocument/2006/relationships" xmlns:m="http://schemas.openxmlformats.org/officeDocument/2006/math" xmlns:v="urn:schemas-microsoft-com:vml" xmlns:wp14="http://schemas.microsoft.com/office/word/2010/wordprocessingDrawing" xmlns:wp="http://schemas.openxmlformats.org/drawingml/2006/wordprocessingDrawing" xmlns:w10="urn:schemas-microsoft-com:office:word" xmlns:w="http://schemas.openxmlformats.org/wordprocessingml/2006/main" xmlns:w14="http://schemas.microsoft.com/office/word/2010/wordml" xmlns:w15="http://schemas.microsoft.com/office/word/2012/wordml" xmlns:w16cex="http://schemas.microsoft.com/office/word/2018/wordml/cex" xmlns:w16cid="http://schemas.microsoft.com/office/word/2016/wordml/cid" xmlns:w16="http://schemas.microsoft.com/office/word/2018/wordml" xmlns:w16se="http://schemas.microsoft.com/office/word/2015/wordml/symex" xmlns:wpg="http://schemas.microsoft.com/office/word/2010/wordprocessingGroup" xmlns:wpi="http://schemas.microsoft.com/office/word/2010/wordprocessingInk" xmlns:wne="http://schemas.microsoft.com/office/word/2006/wordml" xmlns:wps="http://schemas.microsoft.com/office/word/2010/wordprocessingShape" mc:Ignorable="w14 w15 w16se w16cid w16 w16cex wp14">
+<w:document xmlns:wpc="http://schemas.microsoft.com/office/word/2010/wordprocessingCanvas" xmlns:cx="http://schemas.microsoft.com/office/drawing/2014/chartex" xmlns:cx1="http://schemas.microsoft.com/office/drawing/2015/9/8/chartex" xmlns:cx2="http://schemas.microsoft.com/office/drawing/2015/10/21/chartex" xmlns:cx3="http://schemas.microsoft.com/office/drawing/2016/5/9/chartex" xmlns:cx4="http://schemas.microsoft.com/office/drawing/2016/5/10/chartex" xmlns:cx5="http://schemas.microsoft.com/office/drawing/2016/5/11/chartex" xmlns:cx6="http://schemas.microsoft.com/office/drawing/2016/5/12/chartex" xmlns:cx7="http://schemas.microsoft.com/office/drawing/2016/5/13/chartex" xmlns:cx8="http://schemas.microsoft.com/office/drawing/2016/5/14/chartex" xmlns:mc="http://schemas.openxmlformats.org/markup-compatibility/2006" xmlns:aink="http://schemas.microsoft.com/office/drawing/2016/ink" xmlns:am3d="http://schemas.microsoft.com/office/drawing/2017/model3d" xmlns:o="urn:schemas-microsoft-com:office:office" xmlns:r="http://schemas.openxmlformats.org/officeDocument/2006/relationships" xmlns:m="http://schemas.openxmlformats.org/officeDocument/2006/math" xmlns:v="urn:schemas-microsoft-com:vml" xmlns:wp14="http://schemas.microsoft.com/office/word/2010/wordprocessingDrawing" xmlns:wp="http://schemas.openxmlformats.org/drawingml/2006/wordprocessingDrawing" xmlns:w10="urn:schemas-microsoft-com:office:word" xmlns:w="http://schemas.openxmlformats.org/wordprocessingml/2006/main" xmlns:w14="http://schemas.microsoft.com/office/word/2010/wordml" xmlns:w15="http://schemas.microsoft.com/office/word/2012/wordml" xmlns:w16cex="http://schemas.microsoft.com/office/word/2018/wordml/cex" xmlns:w16cid="http://schemas.microsoft.com/office/word/2016/wordml/cid" xmlns:w16="http://schemas.microsoft.com/office/word/2018/wordml" xmlns:w16sdtdh="http://schemas.microsoft.com/office/word/2020/wordml/sdtdatahash" xmlns:w16se="http://schemas.microsoft.com/office/word/2015/wordml/symex" xmlns:wpg="http://schemas.microsoft.com/office/word/2010/wordprocessingGroup" xmlns:wpi="http://schemas.microsoft.com/office/word/2010/wordprocessingInk" xmlns:wne="http://schemas.microsoft.com/office/word/2006/wordml" xmlns:wps="http://schemas.microsoft.com/office/word/2010/wordprocessingShape" mc:Ignorable="w14 w15 w16se w16cid w16 w16cex w16sdtdh wp14">
   <w:body>
     <w:p>
       <w:pPr>
@@ -38,7 +38,7 @@
                     </pic:cNvPicPr>
                   </pic:nvPicPr>
                   <pic:blipFill>
-                    <a:blip r:embed="rId5"/>
+                    <a:blip r:embed="rId6"/>
                     <a:srcRect/>
                     <a:stretch>
                       <a:fillRect/>
@@ -90,7 +90,7 @@
                     </pic:cNvPicPr>
                   </pic:nvPicPr>
                   <pic:blipFill>
-                    <a:blip r:embed="rId6">
+                    <a:blip r:embed="rId7">
                       <a:clrChange>
                         <a:clrFrom>
                           <a:srgbClr val="FFFFFF"/>
@@ -363,27 +363,7 @@
           <w:sz w:val="32"/>
           <w:szCs w:val="32"/>
         </w:rPr>
-        <w:t xml:space="preserve">Website voor beheer van dieren </w:t>
-      </w:r>
-      <w:proofErr w:type="gramStart"/>
-      <w:r>
-        <w:rPr>
-          <w:rFonts w:eastAsia="Calibri" w:cs="Calibri"/>
-          <w:color w:val="404040"/>
-          <w:sz w:val="32"/>
-          <w:szCs w:val="32"/>
-        </w:rPr>
-        <w:t>en</w:t>
-      </w:r>
-      <w:proofErr w:type="gramEnd"/>
-      <w:r>
-        <w:rPr>
-          <w:rFonts w:eastAsia="Calibri" w:cs="Calibri"/>
-          <w:color w:val="404040"/>
-          <w:sz w:val="32"/>
-          <w:szCs w:val="32"/>
-        </w:rPr>
-        <w:t xml:space="preserve"> klantengegevens en registratie van dieren. </w:t>
+        <w:t xml:space="preserve">Website voor beheer van dieren en klantengegevens en registratie van dieren. </w:t>
       </w:r>
     </w:p>
     <w:p>
@@ -554,7 +534,7 @@
       <w:sdtContent>
         <w:p>
           <w:pPr>
-            <w:pStyle w:val="TOCHeading"/>
+            <w:pStyle w:val="Kopvaninhoudsopgave"/>
           </w:pPr>
           <w:r>
             <w:t>Inhoudsopgave</w:t>
@@ -562,7 +542,7 @@
         </w:p>
         <w:p>
           <w:pPr>
-            <w:pStyle w:val="TOC1"/>
+            <w:pStyle w:val="Inhopg1"/>
             <w:tabs>
               <w:tab w:val="right" w:leader="dot" w:pos="9062"/>
             </w:tabs>
@@ -645,7 +625,7 @@
         </w:p>
         <w:p>
           <w:pPr>
-            <w:pStyle w:val="TOC1"/>
+            <w:pStyle w:val="Inhopg1"/>
             <w:tabs>
               <w:tab w:val="right" w:leader="dot" w:pos="9062"/>
             </w:tabs>
@@ -718,7 +698,7 @@
         </w:p>
         <w:p>
           <w:pPr>
-            <w:pStyle w:val="TOC2"/>
+            <w:pStyle w:val="Inhopg2"/>
             <w:tabs>
               <w:tab w:val="right" w:leader="dot" w:pos="9062"/>
             </w:tabs>
@@ -791,7 +771,7 @@
         </w:p>
         <w:p>
           <w:pPr>
-            <w:pStyle w:val="TOC2"/>
+            <w:pStyle w:val="Inhopg2"/>
             <w:tabs>
               <w:tab w:val="right" w:leader="dot" w:pos="9062"/>
             </w:tabs>
@@ -865,7 +845,7 @@
         </w:p>
         <w:p>
           <w:pPr>
-            <w:pStyle w:val="TOC3"/>
+            <w:pStyle w:val="Inhopg3"/>
             <w:tabs>
               <w:tab w:val="right" w:leader="dot" w:pos="9062"/>
             </w:tabs>
@@ -937,7 +917,7 @@
         </w:p>
         <w:p>
           <w:pPr>
-            <w:pStyle w:val="TOC3"/>
+            <w:pStyle w:val="Inhopg3"/>
             <w:tabs>
               <w:tab w:val="right" w:leader="dot" w:pos="9062"/>
             </w:tabs>
@@ -1009,7 +989,7 @@
         </w:p>
         <w:p>
           <w:pPr>
-            <w:pStyle w:val="TOC3"/>
+            <w:pStyle w:val="Inhopg3"/>
             <w:tabs>
               <w:tab w:val="right" w:leader="dot" w:pos="9062"/>
             </w:tabs>
@@ -1068,7 +1048,7 @@
                 <w:noProof/>
                 <w:webHidden/>
               </w:rPr>
-              <w:t>3</w:t>
+              <w:t>4</w:t>
             </w:r>
             <w:r>
               <w:rPr>
@@ -1081,7 +1061,7 @@
         </w:p>
         <w:p>
           <w:pPr>
-            <w:pStyle w:val="TOC3"/>
+            <w:pStyle w:val="Inhopg3"/>
             <w:tabs>
               <w:tab w:val="right" w:leader="dot" w:pos="9062"/>
             </w:tabs>
@@ -1153,7 +1133,7 @@
         </w:p>
         <w:p>
           <w:pPr>
-            <w:pStyle w:val="TOC2"/>
+            <w:pStyle w:val="Inhopg2"/>
             <w:tabs>
               <w:tab w:val="right" w:leader="dot" w:pos="9062"/>
             </w:tabs>
@@ -1225,7 +1205,7 @@
         </w:p>
         <w:p>
           <w:pPr>
-            <w:pStyle w:val="TOC3"/>
+            <w:pStyle w:val="Inhopg3"/>
             <w:tabs>
               <w:tab w:val="right" w:leader="dot" w:pos="9062"/>
             </w:tabs>
@@ -1297,7 +1277,7 @@
         </w:p>
         <w:p>
           <w:pPr>
-            <w:pStyle w:val="TOC3"/>
+            <w:pStyle w:val="Inhopg3"/>
             <w:tabs>
               <w:tab w:val="right" w:leader="dot" w:pos="9062"/>
             </w:tabs>
@@ -1369,7 +1349,7 @@
         </w:p>
         <w:p>
           <w:pPr>
-            <w:pStyle w:val="TOC3"/>
+            <w:pStyle w:val="Inhopg3"/>
             <w:tabs>
               <w:tab w:val="right" w:leader="dot" w:pos="9062"/>
             </w:tabs>
@@ -1441,7 +1421,7 @@
         </w:p>
         <w:p>
           <w:pPr>
-            <w:pStyle w:val="TOC2"/>
+            <w:pStyle w:val="Inhopg2"/>
             <w:tabs>
               <w:tab w:val="right" w:leader="dot" w:pos="9062"/>
             </w:tabs>
@@ -1513,7 +1493,7 @@
         </w:p>
         <w:p>
           <w:pPr>
-            <w:pStyle w:val="TOC1"/>
+            <w:pStyle w:val="Inhopg1"/>
             <w:tabs>
               <w:tab w:val="right" w:leader="dot" w:pos="9062"/>
             </w:tabs>
@@ -1587,7 +1567,7 @@
         </w:p>
         <w:p>
           <w:pPr>
-            <w:pStyle w:val="TOC2"/>
+            <w:pStyle w:val="Inhopg2"/>
             <w:tabs>
               <w:tab w:val="right" w:leader="dot" w:pos="9062"/>
             </w:tabs>
@@ -1659,7 +1639,7 @@
         </w:p>
         <w:p>
           <w:pPr>
-            <w:pStyle w:val="TOC2"/>
+            <w:pStyle w:val="Inhopg2"/>
             <w:tabs>
               <w:tab w:val="right" w:leader="dot" w:pos="9062"/>
             </w:tabs>
@@ -1731,7 +1711,7 @@
         </w:p>
         <w:p>
           <w:pPr>
-            <w:pStyle w:val="TOC3"/>
+            <w:pStyle w:val="Inhopg3"/>
             <w:tabs>
               <w:tab w:val="right" w:leader="dot" w:pos="9062"/>
             </w:tabs>
@@ -1805,7 +1785,7 @@
         </w:p>
         <w:p>
           <w:pPr>
-            <w:pStyle w:val="TOC3"/>
+            <w:pStyle w:val="Inhopg3"/>
             <w:tabs>
               <w:tab w:val="right" w:leader="dot" w:pos="9062"/>
             </w:tabs>
@@ -1879,7 +1859,7 @@
         </w:p>
         <w:p>
           <w:pPr>
-            <w:pStyle w:val="TOC2"/>
+            <w:pStyle w:val="Inhopg2"/>
             <w:tabs>
               <w:tab w:val="right" w:leader="dot" w:pos="9062"/>
             </w:tabs>
@@ -1951,7 +1931,7 @@
         </w:p>
         <w:p>
           <w:pPr>
-            <w:pStyle w:val="TOC1"/>
+            <w:pStyle w:val="Inhopg1"/>
             <w:tabs>
               <w:tab w:val="right" w:leader="dot" w:pos="9062"/>
             </w:tabs>
@@ -2023,7 +2003,7 @@
         </w:p>
         <w:p>
           <w:pPr>
-            <w:pStyle w:val="TOC1"/>
+            <w:pStyle w:val="Inhopg1"/>
             <w:tabs>
               <w:tab w:val="right" w:leader="dot" w:pos="9062"/>
             </w:tabs>
@@ -2095,7 +2075,7 @@
         </w:p>
         <w:p>
           <w:pPr>
-            <w:pStyle w:val="TOC2"/>
+            <w:pStyle w:val="Inhopg2"/>
             <w:tabs>
               <w:tab w:val="right" w:leader="dot" w:pos="9062"/>
             </w:tabs>
@@ -2167,7 +2147,7 @@
         </w:p>
         <w:p>
           <w:pPr>
-            <w:pStyle w:val="TOC2"/>
+            <w:pStyle w:val="Inhopg2"/>
             <w:tabs>
               <w:tab w:val="right" w:leader="dot" w:pos="9062"/>
             </w:tabs>
@@ -2239,7 +2219,7 @@
         </w:p>
         <w:p>
           <w:pPr>
-            <w:pStyle w:val="TOC2"/>
+            <w:pStyle w:val="Inhopg2"/>
             <w:tabs>
               <w:tab w:val="right" w:leader="dot" w:pos="9062"/>
             </w:tabs>
@@ -2311,7 +2291,7 @@
         </w:p>
         <w:p>
           <w:pPr>
-            <w:pStyle w:val="TOC1"/>
+            <w:pStyle w:val="Inhopg1"/>
             <w:tabs>
               <w:tab w:val="right" w:leader="dot" w:pos="9062"/>
             </w:tabs>
@@ -2384,7 +2364,7 @@
         </w:p>
         <w:p>
           <w:pPr>
-            <w:pStyle w:val="TOC2"/>
+            <w:pStyle w:val="Inhopg2"/>
             <w:tabs>
               <w:tab w:val="right" w:leader="dot" w:pos="9062"/>
             </w:tabs>
@@ -2456,7 +2436,7 @@
         </w:p>
         <w:p>
           <w:pPr>
-            <w:pStyle w:val="TOC1"/>
+            <w:pStyle w:val="Inhopg1"/>
             <w:tabs>
               <w:tab w:val="right" w:leader="dot" w:pos="9062"/>
             </w:tabs>
@@ -2528,7 +2508,7 @@
         </w:p>
         <w:p>
           <w:pPr>
-            <w:pStyle w:val="TOC1"/>
+            <w:pStyle w:val="Inhopg1"/>
             <w:tabs>
               <w:tab w:val="right" w:leader="dot" w:pos="9062"/>
             </w:tabs>
@@ -2600,7 +2580,7 @@
         </w:p>
         <w:p>
           <w:pPr>
-            <w:pStyle w:val="TOC2"/>
+            <w:pStyle w:val="Inhopg2"/>
             <w:tabs>
               <w:tab w:val="right" w:leader="dot" w:pos="9062"/>
             </w:tabs>
@@ -2672,7 +2652,7 @@
         </w:p>
         <w:p>
           <w:pPr>
-            <w:pStyle w:val="TOC3"/>
+            <w:pStyle w:val="Inhopg3"/>
             <w:tabs>
               <w:tab w:val="right" w:leader="dot" w:pos="9062"/>
             </w:tabs>
@@ -2744,7 +2724,7 @@
         </w:p>
         <w:p>
           <w:pPr>
-            <w:pStyle w:val="TOC2"/>
+            <w:pStyle w:val="Inhopg2"/>
             <w:tabs>
               <w:tab w:val="right" w:leader="dot" w:pos="9062"/>
             </w:tabs>
@@ -2840,7 +2820,7 @@
     </w:p>
     <w:p>
       <w:pPr>
-        <w:pStyle w:val="Heading1"/>
+        <w:pStyle w:val="Kop1"/>
         <w:rPr>
           <w:rFonts w:asciiTheme="minorHAnsi" w:hAnsiTheme="minorHAnsi"/>
           <w:b/>
@@ -2865,7 +2845,7 @@
     </w:p>
     <w:p>
       <w:pPr>
-        <w:pStyle w:val="Heading1"/>
+        <w:pStyle w:val="Kop1"/>
         <w:rPr>
           <w:rFonts w:asciiTheme="minorHAnsi" w:hAnsiTheme="minorHAnsi" w:cstheme="minorHAnsi"/>
         </w:rPr>
@@ -2912,6 +2892,7 @@
         </w:rPr>
         <w:t xml:space="preserve"> </w:t>
       </w:r>
+      <w:proofErr w:type="spellStart"/>
       <w:r>
         <w:rPr>
           <w:rFonts w:asciiTheme="minorHAnsi" w:hAnsiTheme="minorHAnsi" w:cstheme="minorHAnsi"/>
@@ -2920,6 +2901,7 @@
         </w:rPr>
         <w:t>Eestermans</w:t>
       </w:r>
+      <w:proofErr w:type="spellEnd"/>
       <w:r>
         <w:rPr>
           <w:rFonts w:asciiTheme="minorHAnsi" w:hAnsiTheme="minorHAnsi" w:cstheme="minorHAnsi"/>
@@ -3068,7 +3050,7 @@
     </w:p>
     <w:p>
       <w:pPr>
-        <w:pStyle w:val="Heading2"/>
+        <w:pStyle w:val="Kop2"/>
         <w:ind w:left="-5"/>
         <w:rPr>
           <w:rFonts w:asciiTheme="minorHAnsi" w:hAnsiTheme="minorHAnsi" w:cstheme="minorHAnsi"/>
@@ -3097,7 +3079,7 @@
     </w:p>
     <w:p>
       <w:pPr>
-        <w:pStyle w:val="Heading2"/>
+        <w:pStyle w:val="Kop2"/>
         <w:rPr>
           <w:b/>
           <w:bCs/>
@@ -3128,7 +3110,7 @@
     </w:p>
     <w:p>
       <w:pPr>
-        <w:pStyle w:val="NoSpacing"/>
+        <w:pStyle w:val="Geenafstand"/>
         <w:rPr>
           <w:rFonts w:asciiTheme="minorHAnsi" w:hAnsiTheme="minorHAnsi" w:cstheme="minorHAnsi"/>
           <w:sz w:val="28"/>
@@ -3178,7 +3160,7 @@
     </w:p>
     <w:p>
       <w:pPr>
-        <w:pStyle w:val="Heading3"/>
+        <w:pStyle w:val="Kop3"/>
         <w:rPr>
           <w:sz w:val="32"/>
           <w:szCs w:val="32"/>
@@ -3277,7 +3259,25 @@
           <w:sz w:val="28"/>
           <w:szCs w:val="28"/>
         </w:rPr>
-        <w:t>Registratie pagina voor de dieren, die klanten willen regristreren.</w:t>
+        <w:t xml:space="preserve">Registratie pagina voor de dieren, die klanten willen </w:t>
+      </w:r>
+      <w:proofErr w:type="spellStart"/>
+      <w:r>
+        <w:rPr>
+          <w:rFonts w:asciiTheme="minorHAnsi" w:hAnsiTheme="minorHAnsi" w:cstheme="minorHAnsi"/>
+          <w:sz w:val="28"/>
+          <w:szCs w:val="28"/>
+        </w:rPr>
+        <w:t>regristreren</w:t>
+      </w:r>
+      <w:proofErr w:type="spellEnd"/>
+      <w:r>
+        <w:rPr>
+          <w:rFonts w:asciiTheme="minorHAnsi" w:hAnsiTheme="minorHAnsi" w:cstheme="minorHAnsi"/>
+          <w:sz w:val="28"/>
+          <w:szCs w:val="28"/>
+        </w:rPr>
+        <w:t>.</w:t>
       </w:r>
     </w:p>
     <w:p>
@@ -3339,7 +3339,7 @@
     </w:p>
     <w:p>
       <w:pPr>
-        <w:pStyle w:val="Heading3"/>
+        <w:pStyle w:val="Kop3"/>
         <w:rPr>
           <w:sz w:val="32"/>
           <w:szCs w:val="32"/>
@@ -3456,7 +3456,7 @@
     </w:p>
     <w:p>
       <w:pPr>
-        <w:pStyle w:val="Heading3"/>
+        <w:pStyle w:val="Kop3"/>
         <w:rPr>
           <w:sz w:val="32"/>
           <w:szCs w:val="32"/>
@@ -3505,7 +3505,7 @@
     </w:p>
     <w:p>
       <w:pPr>
-        <w:pStyle w:val="Heading3"/>
+        <w:pStyle w:val="Kop3"/>
         <w:rPr>
           <w:sz w:val="32"/>
           <w:szCs w:val="32"/>
@@ -3553,7 +3553,7 @@
     </w:p>
     <w:p>
       <w:pPr>
-        <w:pStyle w:val="Heading2"/>
+        <w:pStyle w:val="Kop2"/>
         <w:rPr>
           <w:rFonts w:asciiTheme="minorHAnsi" w:hAnsiTheme="minorHAnsi"/>
           <w:sz w:val="32"/>
@@ -3563,7 +3563,7 @@
     </w:p>
     <w:p>
       <w:pPr>
-        <w:pStyle w:val="Heading2"/>
+        <w:pStyle w:val="Kop2"/>
         <w:rPr>
           <w:rFonts w:asciiTheme="minorHAnsi" w:hAnsiTheme="minorHAnsi"/>
           <w:sz w:val="32"/>
@@ -3595,18 +3595,8 @@
           <w:sz w:val="28"/>
           <w:szCs w:val="28"/>
         </w:rPr>
-        <w:t xml:space="preserve">Er bestaan veel dieren </w:t>
-      </w:r>
-      <w:proofErr w:type="gramStart"/>
-      <w:r>
-        <w:rPr>
-          <w:rFonts w:asciiTheme="minorHAnsi" w:hAnsiTheme="minorHAnsi" w:cstheme="minorHAnsi"/>
-          <w:sz w:val="28"/>
-          <w:szCs w:val="28"/>
-        </w:rPr>
-        <w:t>opvang centra</w:t>
-      </w:r>
-      <w:proofErr w:type="gramEnd"/>
+        <w:t>Er bestaan veel dieren opvang centra</w:t>
+      </w:r>
       <w:r>
         <w:rPr>
           <w:rFonts w:asciiTheme="minorHAnsi" w:hAnsiTheme="minorHAnsi" w:cstheme="minorHAnsi"/>
@@ -3838,195 +3828,175 @@
                 <w:rFonts w:ascii="Verdana" w:hAnsi="Verdana"/>
               </w:rPr>
             </w:pPr>
-            <w:proofErr w:type="gramStart"/>
             <w:r>
               <w:rPr>
                 <w:rFonts w:ascii="Verdana" w:eastAsia="Verdana" w:hAnsi="Verdana" w:cs="Verdana"/>
                 <w:i/>
                 <w:sz w:val="18"/>
               </w:rPr>
-              <w:t>slecht</w:t>
-            </w:r>
-            <w:proofErr w:type="gramEnd"/>
+              <w:t xml:space="preserve">slecht </w:t>
+            </w:r>
+          </w:p>
+        </w:tc>
+        <w:tc>
+          <w:tcPr>
+            <w:tcW w:w="360" w:type="dxa"/>
+            <w:tcBorders>
+              <w:top w:val="single" w:sz="4" w:space="0" w:color="000000"/>
+              <w:left w:val="single" w:sz="4" w:space="0" w:color="000000"/>
+              <w:bottom w:val="single" w:sz="4" w:space="0" w:color="000000"/>
+              <w:right w:val="single" w:sz="4" w:space="0" w:color="000000"/>
+            </w:tcBorders>
+          </w:tcPr>
+          <w:p>
+            <w:pPr>
+              <w:spacing w:line="259" w:lineRule="auto"/>
+              <w:rPr>
+                <w:rFonts w:ascii="Verdana" w:hAnsi="Verdana"/>
+              </w:rPr>
+            </w:pPr>
+            <w:r>
+              <w:rPr>
+                <w:rFonts w:ascii="Verdana" w:eastAsia="Verdana" w:hAnsi="Verdana" w:cs="Verdana"/>
+                <w:b/>
+                <w:sz w:val="18"/>
+              </w:rPr>
+              <w:t xml:space="preserve">1 </w:t>
+            </w:r>
+          </w:p>
+        </w:tc>
+        <w:tc>
+          <w:tcPr>
+            <w:tcW w:w="360" w:type="dxa"/>
+            <w:tcBorders>
+              <w:top w:val="single" w:sz="4" w:space="0" w:color="000000"/>
+              <w:left w:val="single" w:sz="4" w:space="0" w:color="000000"/>
+              <w:bottom w:val="single" w:sz="4" w:space="0" w:color="000000"/>
+              <w:right w:val="single" w:sz="4" w:space="0" w:color="000000"/>
+            </w:tcBorders>
+          </w:tcPr>
+          <w:p>
+            <w:pPr>
+              <w:spacing w:line="259" w:lineRule="auto"/>
+              <w:rPr>
+                <w:rFonts w:ascii="Verdana" w:hAnsi="Verdana"/>
+              </w:rPr>
+            </w:pPr>
+            <w:r>
+              <w:rPr>
+                <w:rFonts w:ascii="Verdana" w:eastAsia="Verdana" w:hAnsi="Verdana" w:cs="Verdana"/>
+                <w:b/>
+                <w:sz w:val="18"/>
+              </w:rPr>
+              <w:t xml:space="preserve">2 </w:t>
+            </w:r>
+          </w:p>
+        </w:tc>
+        <w:tc>
+          <w:tcPr>
+            <w:tcW w:w="360" w:type="dxa"/>
+            <w:tcBorders>
+              <w:top w:val="single" w:sz="4" w:space="0" w:color="000000"/>
+              <w:left w:val="single" w:sz="4" w:space="0" w:color="000000"/>
+              <w:bottom w:val="single" w:sz="4" w:space="0" w:color="000000"/>
+              <w:right w:val="single" w:sz="4" w:space="0" w:color="000000"/>
+            </w:tcBorders>
+          </w:tcPr>
+          <w:p>
+            <w:pPr>
+              <w:spacing w:line="259" w:lineRule="auto"/>
+              <w:rPr>
+                <w:rFonts w:ascii="Verdana" w:hAnsi="Verdana"/>
+              </w:rPr>
+            </w:pPr>
+            <w:r>
+              <w:rPr>
+                <w:rFonts w:ascii="Verdana" w:eastAsia="Verdana" w:hAnsi="Verdana" w:cs="Verdana"/>
+                <w:b/>
+                <w:sz w:val="18"/>
+              </w:rPr>
+              <w:t xml:space="preserve">3 </w:t>
+            </w:r>
+          </w:p>
+        </w:tc>
+        <w:tc>
+          <w:tcPr>
+            <w:tcW w:w="360" w:type="dxa"/>
+            <w:tcBorders>
+              <w:top w:val="single" w:sz="4" w:space="0" w:color="000000"/>
+              <w:left w:val="single" w:sz="4" w:space="0" w:color="000000"/>
+              <w:bottom w:val="single" w:sz="4" w:space="0" w:color="000000"/>
+              <w:right w:val="single" w:sz="4" w:space="0" w:color="000000"/>
+            </w:tcBorders>
+          </w:tcPr>
+          <w:p>
+            <w:pPr>
+              <w:spacing w:line="259" w:lineRule="auto"/>
+              <w:rPr>
+                <w:rFonts w:ascii="Verdana" w:hAnsi="Verdana"/>
+              </w:rPr>
+            </w:pPr>
+            <w:r>
+              <w:rPr>
+                <w:rFonts w:ascii="Verdana" w:eastAsia="Verdana" w:hAnsi="Verdana" w:cs="Verdana"/>
+                <w:b/>
+                <w:sz w:val="18"/>
+              </w:rPr>
+              <w:t xml:space="preserve">4 </w:t>
+            </w:r>
+          </w:p>
+        </w:tc>
+        <w:tc>
+          <w:tcPr>
+            <w:tcW w:w="361" w:type="dxa"/>
+            <w:tcBorders>
+              <w:top w:val="single" w:sz="4" w:space="0" w:color="000000"/>
+              <w:left w:val="single" w:sz="4" w:space="0" w:color="000000"/>
+              <w:bottom w:val="single" w:sz="4" w:space="0" w:color="000000"/>
+              <w:right w:val="single" w:sz="4" w:space="0" w:color="000000"/>
+            </w:tcBorders>
+          </w:tcPr>
+          <w:p>
+            <w:pPr>
+              <w:spacing w:line="259" w:lineRule="auto"/>
+              <w:rPr>
+                <w:rFonts w:ascii="Verdana" w:hAnsi="Verdana"/>
+              </w:rPr>
+            </w:pPr>
+            <w:r>
+              <w:rPr>
+                <w:rFonts w:ascii="Verdana" w:eastAsia="Verdana" w:hAnsi="Verdana" w:cs="Verdana"/>
+                <w:b/>
+                <w:sz w:val="18"/>
+              </w:rPr>
+              <w:t xml:space="preserve">5 </w:t>
+            </w:r>
+          </w:p>
+        </w:tc>
+        <w:tc>
+          <w:tcPr>
+            <w:tcW w:w="1263" w:type="dxa"/>
+            <w:tcBorders>
+              <w:top w:val="single" w:sz="4" w:space="0" w:color="000000"/>
+              <w:left w:val="single" w:sz="4" w:space="0" w:color="000000"/>
+              <w:bottom w:val="single" w:sz="4" w:space="0" w:color="000000"/>
+              <w:right w:val="single" w:sz="4" w:space="0" w:color="000000"/>
+            </w:tcBorders>
+          </w:tcPr>
+          <w:p>
+            <w:pPr>
+              <w:spacing w:line="259" w:lineRule="auto"/>
+              <w:rPr>
+                <w:rFonts w:ascii="Verdana" w:hAnsi="Verdana"/>
+              </w:rPr>
+            </w:pPr>
             <w:r>
               <w:rPr>
                 <w:rFonts w:ascii="Verdana" w:eastAsia="Verdana" w:hAnsi="Verdana" w:cs="Verdana"/>
                 <w:i/>
                 <w:sz w:val="18"/>
               </w:rPr>
-              <w:t xml:space="preserve"> </w:t>
-            </w:r>
-          </w:p>
-        </w:tc>
-        <w:tc>
-          <w:tcPr>
-            <w:tcW w:w="360" w:type="dxa"/>
-            <w:tcBorders>
-              <w:top w:val="single" w:sz="4" w:space="0" w:color="000000"/>
-              <w:left w:val="single" w:sz="4" w:space="0" w:color="000000"/>
-              <w:bottom w:val="single" w:sz="4" w:space="0" w:color="000000"/>
-              <w:right w:val="single" w:sz="4" w:space="0" w:color="000000"/>
-            </w:tcBorders>
-          </w:tcPr>
-          <w:p>
-            <w:pPr>
-              <w:spacing w:line="259" w:lineRule="auto"/>
-              <w:rPr>
-                <w:rFonts w:ascii="Verdana" w:hAnsi="Verdana"/>
-              </w:rPr>
-            </w:pPr>
-            <w:r>
-              <w:rPr>
-                <w:rFonts w:ascii="Verdana" w:eastAsia="Verdana" w:hAnsi="Verdana" w:cs="Verdana"/>
-                <w:b/>
-                <w:sz w:val="18"/>
-              </w:rPr>
-              <w:t xml:space="preserve">1 </w:t>
-            </w:r>
-          </w:p>
-        </w:tc>
-        <w:tc>
-          <w:tcPr>
-            <w:tcW w:w="360" w:type="dxa"/>
-            <w:tcBorders>
-              <w:top w:val="single" w:sz="4" w:space="0" w:color="000000"/>
-              <w:left w:val="single" w:sz="4" w:space="0" w:color="000000"/>
-              <w:bottom w:val="single" w:sz="4" w:space="0" w:color="000000"/>
-              <w:right w:val="single" w:sz="4" w:space="0" w:color="000000"/>
-            </w:tcBorders>
-          </w:tcPr>
-          <w:p>
-            <w:pPr>
-              <w:spacing w:line="259" w:lineRule="auto"/>
-              <w:rPr>
-                <w:rFonts w:ascii="Verdana" w:hAnsi="Verdana"/>
-              </w:rPr>
-            </w:pPr>
-            <w:r>
-              <w:rPr>
-                <w:rFonts w:ascii="Verdana" w:eastAsia="Verdana" w:hAnsi="Verdana" w:cs="Verdana"/>
-                <w:b/>
-                <w:sz w:val="18"/>
-              </w:rPr>
-              <w:t xml:space="preserve">2 </w:t>
-            </w:r>
-          </w:p>
-        </w:tc>
-        <w:tc>
-          <w:tcPr>
-            <w:tcW w:w="360" w:type="dxa"/>
-            <w:tcBorders>
-              <w:top w:val="single" w:sz="4" w:space="0" w:color="000000"/>
-              <w:left w:val="single" w:sz="4" w:space="0" w:color="000000"/>
-              <w:bottom w:val="single" w:sz="4" w:space="0" w:color="000000"/>
-              <w:right w:val="single" w:sz="4" w:space="0" w:color="000000"/>
-            </w:tcBorders>
-          </w:tcPr>
-          <w:p>
-            <w:pPr>
-              <w:spacing w:line="259" w:lineRule="auto"/>
-              <w:rPr>
-                <w:rFonts w:ascii="Verdana" w:hAnsi="Verdana"/>
-              </w:rPr>
-            </w:pPr>
-            <w:r>
-              <w:rPr>
-                <w:rFonts w:ascii="Verdana" w:eastAsia="Verdana" w:hAnsi="Verdana" w:cs="Verdana"/>
-                <w:b/>
-                <w:sz w:val="18"/>
-              </w:rPr>
-              <w:t xml:space="preserve">3 </w:t>
-            </w:r>
-          </w:p>
-        </w:tc>
-        <w:tc>
-          <w:tcPr>
-            <w:tcW w:w="360" w:type="dxa"/>
-            <w:tcBorders>
-              <w:top w:val="single" w:sz="4" w:space="0" w:color="000000"/>
-              <w:left w:val="single" w:sz="4" w:space="0" w:color="000000"/>
-              <w:bottom w:val="single" w:sz="4" w:space="0" w:color="000000"/>
-              <w:right w:val="single" w:sz="4" w:space="0" w:color="000000"/>
-            </w:tcBorders>
-          </w:tcPr>
-          <w:p>
-            <w:pPr>
-              <w:spacing w:line="259" w:lineRule="auto"/>
-              <w:rPr>
-                <w:rFonts w:ascii="Verdana" w:hAnsi="Verdana"/>
-              </w:rPr>
-            </w:pPr>
-            <w:r>
-              <w:rPr>
-                <w:rFonts w:ascii="Verdana" w:eastAsia="Verdana" w:hAnsi="Verdana" w:cs="Verdana"/>
-                <w:b/>
-                <w:sz w:val="18"/>
-              </w:rPr>
-              <w:t xml:space="preserve">4 </w:t>
-            </w:r>
-          </w:p>
-        </w:tc>
-        <w:tc>
-          <w:tcPr>
-            <w:tcW w:w="361" w:type="dxa"/>
-            <w:tcBorders>
-              <w:top w:val="single" w:sz="4" w:space="0" w:color="000000"/>
-              <w:left w:val="single" w:sz="4" w:space="0" w:color="000000"/>
-              <w:bottom w:val="single" w:sz="4" w:space="0" w:color="000000"/>
-              <w:right w:val="single" w:sz="4" w:space="0" w:color="000000"/>
-            </w:tcBorders>
-          </w:tcPr>
-          <w:p>
-            <w:pPr>
-              <w:spacing w:line="259" w:lineRule="auto"/>
-              <w:rPr>
-                <w:rFonts w:ascii="Verdana" w:hAnsi="Verdana"/>
-              </w:rPr>
-            </w:pPr>
-            <w:r>
-              <w:rPr>
-                <w:rFonts w:ascii="Verdana" w:eastAsia="Verdana" w:hAnsi="Verdana" w:cs="Verdana"/>
-                <w:b/>
-                <w:sz w:val="18"/>
-              </w:rPr>
-              <w:t xml:space="preserve">5 </w:t>
-            </w:r>
-          </w:p>
-        </w:tc>
-        <w:tc>
-          <w:tcPr>
-            <w:tcW w:w="1263" w:type="dxa"/>
-            <w:tcBorders>
-              <w:top w:val="single" w:sz="4" w:space="0" w:color="000000"/>
-              <w:left w:val="single" w:sz="4" w:space="0" w:color="000000"/>
-              <w:bottom w:val="single" w:sz="4" w:space="0" w:color="000000"/>
-              <w:right w:val="single" w:sz="4" w:space="0" w:color="000000"/>
-            </w:tcBorders>
-          </w:tcPr>
-          <w:p>
-            <w:pPr>
-              <w:spacing w:line="259" w:lineRule="auto"/>
-              <w:rPr>
-                <w:rFonts w:ascii="Verdana" w:hAnsi="Verdana"/>
-              </w:rPr>
-            </w:pPr>
-            <w:proofErr w:type="gramStart"/>
-            <w:r>
-              <w:rPr>
-                <w:rFonts w:ascii="Verdana" w:eastAsia="Verdana" w:hAnsi="Verdana" w:cs="Verdana"/>
-                <w:i/>
-                <w:sz w:val="18"/>
-              </w:rPr>
-              <w:t>uitstekend</w:t>
-            </w:r>
-            <w:proofErr w:type="gramEnd"/>
-            <w:r>
-              <w:rPr>
-                <w:rFonts w:ascii="Verdana" w:eastAsia="Verdana" w:hAnsi="Verdana" w:cs="Verdana"/>
-                <w:i/>
-                <w:sz w:val="18"/>
-              </w:rPr>
-              <w:t xml:space="preserve"> </w:t>
+              <w:t xml:space="preserve">uitstekend </w:t>
             </w:r>
           </w:p>
         </w:tc>
@@ -5830,7 +5800,7 @@
     </w:tbl>
     <w:p>
       <w:pPr>
-        <w:pStyle w:val="Heading3"/>
+        <w:pStyle w:val="Kop3"/>
         <w:rPr>
           <w:rFonts w:asciiTheme="minorHAnsi" w:hAnsiTheme="minorHAnsi"/>
           <w:sz w:val="32"/>
@@ -5903,25 +5873,7 @@
           <w:sz w:val="28"/>
           <w:szCs w:val="28"/>
         </w:rPr>
-        <w:t xml:space="preserve">. Hierdoor kan het proces van een huisdier uitzoeken flink </w:t>
-      </w:r>
-      <w:proofErr w:type="gramStart"/>
-      <w:r>
-        <w:rPr>
-          <w:rFonts w:asciiTheme="minorHAnsi" w:hAnsiTheme="minorHAnsi" w:cstheme="minorHAnsi"/>
-          <w:sz w:val="28"/>
-          <w:szCs w:val="28"/>
-        </w:rPr>
-        <w:t>versnelt</w:t>
-      </w:r>
-      <w:proofErr w:type="gramEnd"/>
-      <w:r>
-        <w:rPr>
-          <w:rFonts w:asciiTheme="minorHAnsi" w:hAnsiTheme="minorHAnsi" w:cstheme="minorHAnsi"/>
-          <w:sz w:val="28"/>
-          <w:szCs w:val="28"/>
-        </w:rPr>
-        <w:t xml:space="preserve"> worden.</w:t>
+        <w:t>. Hierdoor kan het proces van een huisdier uitzoeken flink versnelt worden.</w:t>
       </w:r>
       <w:r>
         <w:rPr>
@@ -5952,7 +5904,7 @@
     </w:p>
     <w:p>
       <w:pPr>
-        <w:pStyle w:val="NoSpacing"/>
+        <w:pStyle w:val="Geenafstand"/>
         <w:rPr>
           <w:rFonts w:eastAsia="Verdana"/>
           <w:sz w:val="28"/>
@@ -6032,7 +5984,7 @@
     </w:p>
     <w:p>
       <w:pPr>
-        <w:pStyle w:val="NoSpacing"/>
+        <w:pStyle w:val="Geenafstand"/>
         <w:rPr>
           <w:rFonts w:asciiTheme="minorHAnsi" w:hAnsiTheme="minorHAnsi" w:cstheme="minorHAnsi"/>
           <w:sz w:val="28"/>
@@ -6061,8 +6013,18 @@
           <w:sz w:val="28"/>
           <w:szCs w:val="28"/>
         </w:rPr>
-        <w:t>Stichting Amivedi</w:t>
-      </w:r>
+        <w:t xml:space="preserve">Stichting </w:t>
+      </w:r>
+      <w:proofErr w:type="spellStart"/>
+      <w:r>
+        <w:rPr>
+          <w:rFonts w:asciiTheme="minorHAnsi" w:eastAsia="Verdana" w:hAnsiTheme="minorHAnsi" w:cstheme="minorHAnsi"/>
+          <w:sz w:val="28"/>
+          <w:szCs w:val="28"/>
+        </w:rPr>
+        <w:t>Amivedi</w:t>
+      </w:r>
+      <w:proofErr w:type="spellEnd"/>
     </w:p>
     <w:tbl>
       <w:tblPr>
@@ -7636,7 +7598,7 @@
           </w:tcPr>
           <w:p>
             <w:pPr>
-              <w:pStyle w:val="NoSpacing"/>
+              <w:pStyle w:val="Geenafstand"/>
             </w:pPr>
             <w:r>
               <w:t>X</w:t>
@@ -7845,7 +7807,7 @@
     </w:tbl>
     <w:p>
       <w:pPr>
-        <w:pStyle w:val="Heading3"/>
+        <w:pStyle w:val="Kop3"/>
         <w:rPr>
           <w:rFonts w:asciiTheme="minorHAnsi" w:hAnsiTheme="minorHAnsi"/>
           <w:sz w:val="32"/>
@@ -7940,7 +7902,7 @@
     </w:p>
     <w:p>
       <w:pPr>
-        <w:pStyle w:val="Heading3"/>
+        <w:pStyle w:val="Kop3"/>
         <w:rPr>
           <w:rFonts w:asciiTheme="minorHAnsi" w:hAnsiTheme="minorHAnsi"/>
           <w:sz w:val="32"/>
@@ -8101,7 +8063,7 @@
     </w:p>
     <w:p>
       <w:pPr>
-        <w:pStyle w:val="Heading2"/>
+        <w:pStyle w:val="Kop2"/>
         <w:rPr>
           <w:rFonts w:asciiTheme="minorHAnsi" w:hAnsiTheme="minorHAnsi"/>
           <w:sz w:val="32"/>
@@ -8122,7 +8084,7 @@
     </w:p>
     <w:p>
       <w:pPr>
-        <w:pStyle w:val="NoSpacing"/>
+        <w:pStyle w:val="Geenafstand"/>
         <w:rPr>
           <w:sz w:val="28"/>
           <w:szCs w:val="28"/>
@@ -8164,7 +8126,7 @@
                     <pic:cNvPicPr/>
                   </pic:nvPicPr>
                   <pic:blipFill>
-                    <a:blip r:embed="rId7"/>
+                    <a:blip r:embed="rId8"/>
                     <a:stretch>
                       <a:fillRect/>
                     </a:stretch>
@@ -8194,9 +8156,9 @@
     </w:p>
     <w:p>
       <w:pPr>
-        <w:pStyle w:val="Heading1"/>
-        <w:rPr>
-          <w:rStyle w:val="Emphasis"/>
+        <w:pStyle w:val="Kop1"/>
+        <w:rPr>
+          <w:rStyle w:val="Nadruk"/>
           <w:rFonts w:asciiTheme="minorHAnsi" w:hAnsiTheme="minorHAnsi"/>
           <w:b/>
           <w:bCs/>
@@ -8209,7 +8171,7 @@
       <w:bookmarkStart w:id="14" w:name="_Toc66171998"/>
       <w:r>
         <w:rPr>
-          <w:rStyle w:val="Emphasis"/>
+          <w:rStyle w:val="Nadruk"/>
           <w:rFonts w:asciiTheme="minorHAnsi" w:hAnsiTheme="minorHAnsi"/>
           <w:b/>
           <w:bCs/>
@@ -8222,7 +8184,7 @@
     </w:p>
     <w:p>
       <w:pPr>
-        <w:pStyle w:val="Heading2"/>
+        <w:pStyle w:val="Kop2"/>
         <w:rPr>
           <w:rFonts w:asciiTheme="minorHAnsi" w:hAnsiTheme="minorHAnsi"/>
           <w:sz w:val="32"/>
@@ -8283,7 +8245,7 @@
     </w:p>
     <w:p>
       <w:pPr>
-        <w:pStyle w:val="Heading2"/>
+        <w:pStyle w:val="Kop2"/>
         <w:ind w:left="-5"/>
         <w:rPr>
           <w:rFonts w:asciiTheme="minorHAnsi" w:hAnsiTheme="minorHAnsi"/>
@@ -8295,7 +8257,7 @@
     </w:p>
     <w:p>
       <w:pPr>
-        <w:pStyle w:val="Heading2"/>
+        <w:pStyle w:val="Kop2"/>
         <w:ind w:left="-5"/>
         <w:rPr>
           <w:rFonts w:asciiTheme="minorHAnsi" w:hAnsiTheme="minorHAnsi"/>
@@ -8326,7 +8288,7 @@
     </w:p>
     <w:p>
       <w:pPr>
-        <w:pStyle w:val="Heading3"/>
+        <w:pStyle w:val="Kop3"/>
         <w:rPr>
           <w:rFonts w:asciiTheme="minorHAnsi" w:hAnsiTheme="minorHAnsi"/>
           <w:b/>
@@ -9043,7 +9005,7 @@
                           </pic:cNvPicPr>
                         </pic:nvPicPr>
                         <pic:blipFill>
-                          <a:blip r:embed="rId8" cstate="print">
+                          <a:blip r:embed="rId9" cstate="print">
                             <a:extLst>
                               <a:ext uri="{28A0092B-C50C-407E-A947-70E740481C1C}">
                                 <a14:useLocalDpi xmlns:a14="http://schemas.microsoft.com/office/drawing/2010/main" val="0"/>
@@ -9080,7 +9042,7 @@
     </w:tbl>
     <w:p>
       <w:pPr>
-        <w:pStyle w:val="Heading3"/>
+        <w:pStyle w:val="Kop3"/>
         <w:rPr>
           <w:rFonts w:asciiTheme="minorHAnsi" w:hAnsiTheme="minorHAnsi"/>
           <w:b/>
@@ -9758,7 +9720,7 @@
                           </pic:cNvPicPr>
                         </pic:nvPicPr>
                         <pic:blipFill>
-                          <a:blip r:embed="rId9" cstate="print">
+                          <a:blip r:embed="rId10" cstate="print">
                             <a:extLst>
                               <a:ext uri="{28A0092B-C50C-407E-A947-70E740481C1C}">
                                 <a14:useLocalDpi xmlns:a14="http://schemas.microsoft.com/office/drawing/2010/main" val="0"/>
@@ -9795,7 +9757,7 @@
     </w:tbl>
     <w:p>
       <w:pPr>
-        <w:pStyle w:val="Heading2"/>
+        <w:pStyle w:val="Kop2"/>
         <w:rPr>
           <w:rFonts w:asciiTheme="minorHAnsi" w:hAnsiTheme="minorHAnsi"/>
           <w:sz w:val="36"/>
@@ -9805,7 +9767,7 @@
     </w:p>
     <w:p>
       <w:pPr>
-        <w:pStyle w:val="Heading2"/>
+        <w:pStyle w:val="Kop2"/>
         <w:rPr>
           <w:rFonts w:asciiTheme="minorHAnsi" w:hAnsiTheme="minorHAnsi"/>
           <w:sz w:val="36"/>
@@ -9859,7 +9821,7 @@
     </w:p>
     <w:p>
       <w:pPr>
-        <w:pStyle w:val="Heading1"/>
+        <w:pStyle w:val="Kop1"/>
         <w:rPr>
           <w:rFonts w:asciiTheme="minorHAnsi" w:hAnsiTheme="minorHAnsi"/>
           <w:sz w:val="36"/>
@@ -10461,7 +10423,7 @@
     </w:p>
     <w:p>
       <w:pPr>
-        <w:pStyle w:val="Heading1"/>
+        <w:pStyle w:val="Kop1"/>
         <w:rPr>
           <w:rFonts w:asciiTheme="minorHAnsi" w:hAnsiTheme="minorHAnsi"/>
           <w:sz w:val="36"/>
@@ -10480,7 +10442,7 @@
     </w:p>
     <w:p>
       <w:pPr>
-        <w:pStyle w:val="Heading2"/>
+        <w:pStyle w:val="Kop2"/>
       </w:pPr>
       <w:bookmarkStart w:id="23" w:name="_Toc66172006"/>
       <w:r>
@@ -10490,7 +10452,7 @@
     </w:p>
     <w:p>
       <w:pPr>
-        <w:pStyle w:val="NoSpacing"/>
+        <w:pStyle w:val="Geenafstand"/>
         <w:rPr>
           <w:sz w:val="26"/>
           <w:szCs w:val="26"/>
@@ -10501,20 +10463,22 @@
           <w:sz w:val="26"/>
           <w:szCs w:val="26"/>
         </w:rPr>
-        <w:t>Hieronder ga ik de structuur van de website laten zien d.m.v. een flowchart.</w:t>
-      </w:r>
-    </w:p>
-    <w:p>
-      <w:pPr>
-        <w:pStyle w:val="NoSpacing"/>
-      </w:pPr>
-    </w:p>
-    <w:p>
-      <w:pPr>
+        <w:t>Hieronder ga ik de structuur van de website laten zien d.m.v. een flowchart</w:t>
+      </w:r>
+      <w:r>
         <w:rPr>
           <w:sz w:val="26"/>
           <w:szCs w:val="26"/>
         </w:rPr>
+        <w:t>:</w:t>
+      </w:r>
+    </w:p>
+    <w:p>
+      <w:pPr>
+        <w:rPr>
+          <w:sz w:val="26"/>
+          <w:szCs w:val="26"/>
+        </w:rPr>
       </w:pPr>
       <w:r>
         <w:rPr>
@@ -10522,10 +10486,10 @@
         </w:rPr>
         <w:lastRenderedPageBreak/>
         <w:drawing>
-          <wp:inline distT="0" distB="0" distL="0" distR="0" wp14:anchorId="1A11F0E0" wp14:editId="3D5276A6">
-            <wp:extent cx="5760720" cy="7529195"/>
-            <wp:effectExtent l="0" t="0" r="0" b="0"/>
-            <wp:docPr id="16" name="Afbeelding 16"/>
+          <wp:inline distT="0" distB="0" distL="0" distR="0" wp14:anchorId="6748C04C" wp14:editId="50BB6C8F">
+            <wp:extent cx="6491431" cy="5821680"/>
+            <wp:effectExtent l="0" t="0" r="5080" b="7620"/>
+            <wp:docPr id="10" name="Afbeelding 10"/>
             <wp:cNvGraphicFramePr>
               <a:graphicFrameLocks xmlns:a="http://schemas.openxmlformats.org/drawingml/2006/main" noChangeAspect="1"/>
             </wp:cNvGraphicFramePr>
@@ -10533,115 +10497,13 @@
               <a:graphicData uri="http://schemas.openxmlformats.org/drawingml/2006/picture">
                 <pic:pic xmlns:pic="http://schemas.openxmlformats.org/drawingml/2006/picture">
                   <pic:nvPicPr>
-                    <pic:cNvPr id="1" name=""/>
-                    <pic:cNvPicPr/>
-                  </pic:nvPicPr>
-                  <pic:blipFill>
-                    <a:blip r:embed="rId10"/>
-                    <a:stretch>
-                      <a:fillRect/>
-                    </a:stretch>
-                  </pic:blipFill>
-                  <pic:spPr>
-                    <a:xfrm>
-                      <a:off x="0" y="0"/>
-                      <a:ext cx="5760720" cy="7529195"/>
-                    </a:xfrm>
-                    <a:prstGeom prst="rect">
-                      <a:avLst/>
-                    </a:prstGeom>
-                  </pic:spPr>
-                </pic:pic>
-              </a:graphicData>
-            </a:graphic>
-          </wp:inline>
-        </w:drawing>
-      </w:r>
-    </w:p>
-    <w:p>
-      <w:pPr>
-        <w:rPr>
-          <w:sz w:val="26"/>
-          <w:szCs w:val="26"/>
-        </w:rPr>
-      </w:pPr>
-    </w:p>
-    <w:p>
-      <w:pPr>
-        <w:spacing w:after="160" w:line="259" w:lineRule="auto"/>
-        <w:rPr>
-          <w:rFonts w:asciiTheme="majorHAnsi" w:eastAsiaTheme="majorEastAsia" w:hAnsiTheme="majorHAnsi" w:cstheme="majorBidi"/>
-          <w:color w:val="2F5496" w:themeColor="accent1" w:themeShade="BF"/>
-          <w:sz w:val="26"/>
-          <w:szCs w:val="26"/>
-        </w:rPr>
-      </w:pPr>
-      <w:r>
-        <w:br w:type="page"/>
-      </w:r>
-    </w:p>
-    <w:p>
-      <w:pPr>
-        <w:pStyle w:val="Heading2"/>
-      </w:pPr>
-      <w:bookmarkStart w:id="24" w:name="_Toc66172007"/>
-      <w:r>
-        <w:lastRenderedPageBreak/>
-        <w:t>H4.2 Database structuur</w:t>
-      </w:r>
-      <w:bookmarkEnd w:id="24"/>
-    </w:p>
-    <w:p>
-      <w:pPr>
-        <w:pStyle w:val="NoSpacing"/>
-        <w:rPr>
-          <w:rFonts w:asciiTheme="majorHAnsi" w:hAnsiTheme="majorHAnsi" w:cstheme="majorHAnsi"/>
-          <w:sz w:val="28"/>
-          <w:szCs w:val="28"/>
-        </w:rPr>
-      </w:pPr>
-      <w:r>
-        <w:rPr>
-          <w:rFonts w:asciiTheme="majorHAnsi" w:hAnsiTheme="majorHAnsi" w:cstheme="majorHAnsi"/>
-          <w:sz w:val="28"/>
-          <w:szCs w:val="28"/>
-        </w:rPr>
-        <w:t>Hieronder is de database structuur van 2 tabellen in de beginfase te zien.</w:t>
-      </w:r>
-    </w:p>
-    <w:p>
-      <w:r>
-        <w:fldChar w:fldCharType="begin"/>
-      </w:r>
-      <w:r>
-        <w:instrText xml:space="preserve"> INCLUDEPICTURE "https://media.discordapp.net/attachments/752487637423489068/818750508244008980/subject.png?width=1268&amp;height=1024" \* MERGEFORMATINET </w:instrText>
-      </w:r>
-      <w:r>
-        <w:fldChar w:fldCharType="separate"/>
-      </w:r>
-      <w:r>
-        <w:rPr>
-          <w:noProof/>
-        </w:rPr>
-        <w:drawing>
-          <wp:inline distT="0" distB="0" distL="0" distR="0" wp14:anchorId="1F9E9DC4" wp14:editId="4A27BA78">
-            <wp:extent cx="4482132" cy="3619500"/>
-            <wp:effectExtent l="0" t="0" r="1270" b="0"/>
-            <wp:docPr id="8" name="Picture 8"/>
-            <wp:cNvGraphicFramePr>
-              <a:graphicFrameLocks xmlns:a="http://schemas.openxmlformats.org/drawingml/2006/main" noChangeAspect="1"/>
-            </wp:cNvGraphicFramePr>
-            <a:graphic xmlns:a="http://schemas.openxmlformats.org/drawingml/2006/main">
-              <a:graphicData uri="http://schemas.openxmlformats.org/drawingml/2006/picture">
-                <pic:pic xmlns:pic="http://schemas.openxmlformats.org/drawingml/2006/picture">
-                  <pic:nvPicPr>
-                    <pic:cNvPr id="0" name="Picture 1"/>
+                    <pic:cNvPr id="0" name="Picture 2"/>
                     <pic:cNvPicPr>
                       <a:picLocks noChangeAspect="1" noChangeArrowheads="1"/>
                     </pic:cNvPicPr>
                   </pic:nvPicPr>
                   <pic:blipFill>
-                    <a:blip r:embed="rId11" cstate="print">
+                    <a:blip r:embed="rId11">
                       <a:extLst>
                         <a:ext uri="{28A0092B-C50C-407E-A947-70E740481C1C}">
                           <a14:useLocalDpi xmlns:a14="http://schemas.microsoft.com/office/drawing/2010/main" val="0"/>
@@ -10656,7 +10518,7 @@
                   <pic:spPr bwMode="auto">
                     <a:xfrm>
                       <a:off x="0" y="0"/>
-                      <a:ext cx="4495513" cy="3630306"/>
+                      <a:ext cx="6496511" cy="5826236"/>
                     </a:xfrm>
                     <a:prstGeom prst="rect">
                       <a:avLst/>
@@ -10672,44 +10534,68 @@
           </wp:inline>
         </w:drawing>
       </w:r>
-      <w:r>
-        <w:fldChar w:fldCharType="end"/>
-      </w:r>
-    </w:p>
-    <w:p>
-      <w:pPr>
-        <w:pStyle w:val="Heading2"/>
-      </w:pPr>
-    </w:p>
-    <w:p>
-      <w:pPr>
-        <w:pStyle w:val="Heading2"/>
-      </w:pPr>
-    </w:p>
-    <w:p>
-      <w:pPr>
-        <w:pStyle w:val="Heading2"/>
-      </w:pPr>
-    </w:p>
-    <w:p>
-      <w:r>
-        <w:fldChar w:fldCharType="begin"/>
-      </w:r>
-      <w:r>
-        <w:instrText xml:space="preserve"> INCLUDEPICTURE "https://media.discordapp.net/attachments/752487637423489068/818750509212893214/Admin.png?width=1264&amp;height=1024" \* MERGEFORMATINET </w:instrText>
-      </w:r>
-      <w:r>
-        <w:fldChar w:fldCharType="separate"/>
-      </w:r>
+    </w:p>
+    <w:p>
+      <w:pPr>
+        <w:rPr>
+          <w:sz w:val="26"/>
+          <w:szCs w:val="26"/>
+        </w:rPr>
+      </w:pPr>
+    </w:p>
+    <w:p>
+      <w:pPr>
+        <w:spacing w:after="160" w:line="259" w:lineRule="auto"/>
+        <w:rPr>
+          <w:rFonts w:asciiTheme="majorHAnsi" w:eastAsiaTheme="majorEastAsia" w:hAnsiTheme="majorHAnsi" w:cstheme="majorBidi"/>
+          <w:color w:val="2F5496" w:themeColor="accent1" w:themeShade="BF"/>
+          <w:sz w:val="26"/>
+          <w:szCs w:val="26"/>
+        </w:rPr>
+      </w:pPr>
+      <w:r>
+        <w:br w:type="page"/>
+      </w:r>
+    </w:p>
+    <w:p>
+      <w:pPr>
+        <w:pStyle w:val="Kop2"/>
+      </w:pPr>
+      <w:bookmarkStart w:id="24" w:name="_Toc66172007"/>
+      <w:r>
+        <w:lastRenderedPageBreak/>
+        <w:t>H4.2 Database structuur</w:t>
+      </w:r>
+      <w:bookmarkEnd w:id="24"/>
+    </w:p>
+    <w:p>
+      <w:pPr>
+        <w:pStyle w:val="Geenafstand"/>
+        <w:rPr>
+          <w:rFonts w:asciiTheme="majorHAnsi" w:hAnsiTheme="majorHAnsi" w:cstheme="majorHAnsi"/>
+          <w:sz w:val="28"/>
+          <w:szCs w:val="28"/>
+        </w:rPr>
+      </w:pPr>
+      <w:r>
+        <w:rPr>
+          <w:rFonts w:asciiTheme="majorHAnsi" w:hAnsiTheme="majorHAnsi" w:cstheme="majorHAnsi"/>
+          <w:sz w:val="28"/>
+          <w:szCs w:val="28"/>
+        </w:rPr>
+        <w:t>Hieronder is de database structuur van 2 tabellen in de beginfase te zien.</w:t>
+      </w:r>
+    </w:p>
+    <w:p>
       <w:r>
         <w:rPr>
           <w:noProof/>
         </w:rPr>
         <w:drawing>
-          <wp:inline distT="0" distB="0" distL="0" distR="0" wp14:anchorId="4AE958B9" wp14:editId="0954138B">
-            <wp:extent cx="4687592" cy="3797300"/>
-            <wp:effectExtent l="0" t="0" r="0" b="0"/>
-            <wp:docPr id="9" name="Picture 9"/>
+          <wp:inline distT="0" distB="0" distL="0" distR="0" wp14:anchorId="743C181E" wp14:editId="3442A9DF">
+            <wp:extent cx="6526564" cy="3192780"/>
+            <wp:effectExtent l="0" t="0" r="7620" b="7620"/>
+            <wp:docPr id="11" name="Afbeelding 11"/>
             <wp:cNvGraphicFramePr>
               <a:graphicFrameLocks xmlns:a="http://schemas.openxmlformats.org/drawingml/2006/main" noChangeAspect="1"/>
             </wp:cNvGraphicFramePr>
@@ -10717,36 +10603,23 @@
               <a:graphicData uri="http://schemas.openxmlformats.org/drawingml/2006/picture">
                 <pic:pic xmlns:pic="http://schemas.openxmlformats.org/drawingml/2006/picture">
                   <pic:nvPicPr>
-                    <pic:cNvPr id="0" name="Picture 5"/>
-                    <pic:cNvPicPr>
-                      <a:picLocks noChangeAspect="1" noChangeArrowheads="1"/>
-                    </pic:cNvPicPr>
+                    <pic:cNvPr id="1" name=""/>
+                    <pic:cNvPicPr/>
                   </pic:nvPicPr>
                   <pic:blipFill>
-                    <a:blip r:embed="rId12" cstate="print">
-                      <a:extLst>
-                        <a:ext uri="{28A0092B-C50C-407E-A947-70E740481C1C}">
-                          <a14:useLocalDpi xmlns:a14="http://schemas.microsoft.com/office/drawing/2010/main" val="0"/>
-                        </a:ext>
-                      </a:extLst>
-                    </a:blip>
-                    <a:srcRect/>
+                    <a:blip r:embed="rId12"/>
                     <a:stretch>
                       <a:fillRect/>
                     </a:stretch>
                   </pic:blipFill>
-                  <pic:spPr bwMode="auto">
+                  <pic:spPr>
                     <a:xfrm>
                       <a:off x="0" y="0"/>
-                      <a:ext cx="4697809" cy="3805577"/>
+                      <a:ext cx="6534147" cy="3196490"/>
                     </a:xfrm>
                     <a:prstGeom prst="rect">
                       <a:avLst/>
                     </a:prstGeom>
-                    <a:noFill/>
-                    <a:ln>
-                      <a:noFill/>
-                    </a:ln>
                   </pic:spPr>
                 </pic:pic>
               </a:graphicData>
@@ -10754,60 +10627,41 @@
           </wp:inline>
         </w:drawing>
       </w:r>
-      <w:r>
-        <w:fldChar w:fldCharType="end"/>
-      </w:r>
-    </w:p>
-    <w:p>
-      <w:pPr>
-        <w:rPr>
-          <w:lang w:eastAsia="nl-NL"/>
-        </w:rPr>
-      </w:pPr>
-    </w:p>
-    <w:p>
-      <w:pPr>
-        <w:pStyle w:val="Heading2"/>
-      </w:pPr>
-      <w:bookmarkStart w:id="25" w:name="_Toc66172008"/>
-      <w:r>
-        <w:lastRenderedPageBreak/>
-        <w:t>H4.3 User-case Gram:</w:t>
-      </w:r>
-      <w:bookmarkEnd w:id="25"/>
-    </w:p>
-    <w:p>
-      <w:pPr>
-        <w:pStyle w:val="NoSpacing"/>
-        <w:rPr>
-          <w:sz w:val="28"/>
-          <w:szCs w:val="28"/>
-        </w:rPr>
-      </w:pPr>
-      <w:r>
-        <w:rPr>
-          <w:sz w:val="28"/>
-          <w:szCs w:val="28"/>
-        </w:rPr>
-        <w:t>Zie hieronder de functionaliteiten die elk type gebruiker heeft.</w:t>
-      </w:r>
-    </w:p>
-    <w:p>
-      <w:pPr>
-        <w:rPr>
-          <w:sz w:val="26"/>
-          <w:szCs w:val="26"/>
-        </w:rPr>
-      </w:pPr>
+    </w:p>
+    <w:p>
+      <w:pPr>
+        <w:rPr>
+          <w:rFonts w:asciiTheme="minorHAnsi" w:hAnsiTheme="minorHAnsi" w:cstheme="minorHAnsi"/>
+        </w:rPr>
+      </w:pPr>
+      <w:r>
+        <w:rPr>
+          <w:rFonts w:asciiTheme="minorHAnsi" w:hAnsiTheme="minorHAnsi" w:cstheme="minorHAnsi"/>
+        </w:rPr>
+        <w:t>Dit is de dieren tabel</w:t>
+      </w:r>
+      <w:r>
+        <w:rPr>
+          <w:rFonts w:asciiTheme="minorHAnsi" w:hAnsiTheme="minorHAnsi" w:cstheme="minorHAnsi"/>
+        </w:rPr>
+        <w:t xml:space="preserve"> (voor nu).</w:t>
+      </w:r>
+    </w:p>
+    <w:p>
+      <w:pPr>
+        <w:pStyle w:val="Kop2"/>
+      </w:pPr>
+    </w:p>
+    <w:p>
       <w:r>
         <w:rPr>
           <w:noProof/>
         </w:rPr>
         <w:drawing>
-          <wp:inline distT="0" distB="0" distL="0" distR="0" wp14:anchorId="40448094" wp14:editId="1F059565">
-            <wp:extent cx="6264155" cy="3872286"/>
-            <wp:effectExtent l="0" t="0" r="3810" b="0"/>
-            <wp:docPr id="18" name="Afbeelding 18"/>
+          <wp:inline distT="0" distB="0" distL="0" distR="0" wp14:anchorId="1ACF327A" wp14:editId="15F1F655">
+            <wp:extent cx="6270136" cy="3040380"/>
+            <wp:effectExtent l="0" t="0" r="0" b="7620"/>
+            <wp:docPr id="12" name="Afbeelding 12"/>
             <wp:cNvGraphicFramePr>
               <a:graphicFrameLocks xmlns:a="http://schemas.openxmlformats.org/drawingml/2006/main" noChangeAspect="1"/>
             </wp:cNvGraphicFramePr>
@@ -10827,7 +10681,7 @@
                   <pic:spPr>
                     <a:xfrm>
                       <a:off x="0" y="0"/>
-                      <a:ext cx="6289394" cy="3887888"/>
+                      <a:ext cx="6273556" cy="3042038"/>
                     </a:xfrm>
                     <a:prstGeom prst="rect">
                       <a:avLst/>
@@ -10839,44 +10693,75 @@
           </wp:inline>
         </w:drawing>
       </w:r>
-    </w:p>
-    <w:p>
-      <w:pPr>
-        <w:pStyle w:val="Heading1"/>
-        <w:rPr>
-          <w:rFonts w:asciiTheme="minorHAnsi" w:hAnsiTheme="minorHAnsi" w:cstheme="minorHAnsi"/>
-          <w:sz w:val="36"/>
-          <w:szCs w:val="36"/>
-        </w:rPr>
-      </w:pPr>
-      <w:bookmarkStart w:id="26" w:name="_Toc66172009"/>
-      <w:r>
-        <w:rPr>
-          <w:rFonts w:asciiTheme="minorHAnsi" w:hAnsiTheme="minorHAnsi" w:cstheme="minorHAnsi"/>
-          <w:sz w:val="36"/>
-          <w:szCs w:val="36"/>
-        </w:rPr>
-        <w:t>H5 Grafisch ontwerp:</w:t>
-      </w:r>
-      <w:bookmarkEnd w:id="26"/>
-    </w:p>
-    <w:p>
-      <w:pPr>
-        <w:pStyle w:val="Heading2"/>
-        <w:rPr>
-          <w:sz w:val="32"/>
-          <w:szCs w:val="32"/>
-        </w:rPr>
-      </w:pPr>
-      <w:bookmarkStart w:id="27" w:name="_Toc66172010"/>
-      <w:r>
-        <w:rPr>
-          <w:sz w:val="32"/>
-          <w:szCs w:val="32"/>
-        </w:rPr>
-        <w:t>Wireframe:</w:t>
-      </w:r>
-      <w:bookmarkEnd w:id="27"/>
+      <w:r>
+        <w:fldChar w:fldCharType="begin"/>
+      </w:r>
+      <w:r>
+        <w:instrText xml:space="preserve"> INCLUDEPICTURE "https://media.discordapp.net/attachments/752487637423489068/818750509212893214/Admin.png?width=1264&amp;height=1024" \* MERGEFORMATINET </w:instrText>
+      </w:r>
+      <w:r>
+        <w:fldChar w:fldCharType="separate"/>
+      </w:r>
+      <w:r>
+        <w:fldChar w:fldCharType="end"/>
+      </w:r>
+    </w:p>
+    <w:p>
+      <w:pPr>
+        <w:rPr>
+          <w:rFonts w:asciiTheme="minorHAnsi" w:hAnsiTheme="minorHAnsi" w:cstheme="minorHAnsi"/>
+        </w:rPr>
+      </w:pPr>
+      <w:r>
+        <w:rPr>
+          <w:rFonts w:asciiTheme="minorHAnsi" w:hAnsiTheme="minorHAnsi" w:cstheme="minorHAnsi"/>
+        </w:rPr>
+        <w:t>Dit is de Admin tabel</w:t>
+      </w:r>
+      <w:r>
+        <w:rPr>
+          <w:rFonts w:asciiTheme="minorHAnsi" w:hAnsiTheme="minorHAnsi" w:cstheme="minorHAnsi"/>
+        </w:rPr>
+        <w:t xml:space="preserve"> (voor nu)</w:t>
+      </w:r>
+      <w:r>
+        <w:rPr>
+          <w:rFonts w:asciiTheme="minorHAnsi" w:hAnsiTheme="minorHAnsi" w:cstheme="minorHAnsi"/>
+        </w:rPr>
+        <w:t>.</w:t>
+      </w:r>
+    </w:p>
+    <w:p>
+      <w:r>
+        <w:br w:type="page"/>
+      </w:r>
+    </w:p>
+    <w:p>
+      <w:pPr>
+        <w:pStyle w:val="Kop2"/>
+      </w:pPr>
+      <w:bookmarkStart w:id="25" w:name="_Toc66172008"/>
+      <w:r>
+        <w:lastRenderedPageBreak/>
+        <w:t>H4.3 User-case Gram:</w:t>
+      </w:r>
+      <w:bookmarkEnd w:id="25"/>
+    </w:p>
+    <w:p>
+      <w:pPr>
+        <w:pStyle w:val="Geenafstand"/>
+        <w:rPr>
+          <w:sz w:val="28"/>
+          <w:szCs w:val="28"/>
+        </w:rPr>
+      </w:pPr>
+      <w:r>
+        <w:rPr>
+          <w:sz w:val="28"/>
+          <w:szCs w:val="28"/>
+        </w:rPr>
+        <w:t>Zie hieronder de functionaliteiten die elk type gebruiker heeft.</w:t>
+      </w:r>
     </w:p>
     <w:p>
       <w:pPr>
@@ -10885,30 +10770,15 @@
           <w:szCs w:val="26"/>
         </w:rPr>
       </w:pPr>
-    </w:p>
-    <w:p>
-      <w:pPr>
-        <w:spacing w:after="160" w:line="259" w:lineRule="auto"/>
-        <w:rPr>
-          <w:rFonts w:asciiTheme="minorHAnsi" w:eastAsiaTheme="majorEastAsia" w:hAnsiTheme="minorHAnsi" w:cstheme="majorBidi"/>
-          <w:color w:val="2F5496" w:themeColor="accent1" w:themeShade="BF"/>
-          <w:sz w:val="36"/>
-          <w:szCs w:val="36"/>
-        </w:rPr>
-      </w:pPr>
-      <w:r>
-        <w:rPr>
-          <w:rFonts w:asciiTheme="minorHAnsi" w:eastAsiaTheme="majorEastAsia" w:hAnsiTheme="minorHAnsi" w:cstheme="majorBidi"/>
+      <w:r>
+        <w:rPr>
           <w:noProof/>
-          <w:color w:val="2F5496" w:themeColor="accent1" w:themeShade="BF"/>
-          <w:sz w:val="36"/>
-          <w:szCs w:val="36"/>
         </w:rPr>
         <w:drawing>
-          <wp:inline distT="0" distB="0" distL="0" distR="0" wp14:anchorId="3440FF2F" wp14:editId="78ECD34B">
-            <wp:extent cx="4267200" cy="3034360"/>
+          <wp:inline distT="0" distB="0" distL="0" distR="0" wp14:anchorId="1D14BFD9" wp14:editId="2B166335">
+            <wp:extent cx="6482909" cy="2941320"/>
             <wp:effectExtent l="0" t="0" r="0" b="0"/>
-            <wp:docPr id="6" name="Graphic 6"/>
+            <wp:docPr id="6" name="Afbeelding 6"/>
             <wp:cNvGraphicFramePr>
               <a:graphicFrameLocks xmlns:a="http://schemas.openxmlformats.org/drawingml/2006/main" noChangeAspect="1"/>
             </wp:cNvGraphicFramePr>
@@ -10916,20 +10786,121 @@
               <a:graphicData uri="http://schemas.openxmlformats.org/drawingml/2006/picture">
                 <pic:pic xmlns:pic="http://schemas.openxmlformats.org/drawingml/2006/picture">
                   <pic:nvPicPr>
-                    <pic:cNvPr id="6" name="Graphic 6"/>
-                    <pic:cNvPicPr/>
+                    <pic:cNvPr id="0" name="Picture 1"/>
+                    <pic:cNvPicPr>
+                      <a:picLocks noChangeAspect="1" noChangeArrowheads="1"/>
+                    </pic:cNvPicPr>
                   </pic:nvPicPr>
                   <pic:blipFill>
-                    <a:blip r:embed="rId14" cstate="print">
+                    <a:blip r:embed="rId14">
                       <a:extLst>
                         <a:ext uri="{28A0092B-C50C-407E-A947-70E740481C1C}">
                           <a14:useLocalDpi xmlns:a14="http://schemas.microsoft.com/office/drawing/2010/main" val="0"/>
                         </a:ext>
-                        <a:ext uri="{96DAC541-7B7A-43D3-8B79-37D633B846F1}">
-                          <asvg:svgBlip xmlns:asvg="http://schemas.microsoft.com/office/drawing/2016/SVG/main" r:embed="rId15"/>
-                        </a:ext>
                       </a:extLst>
                     </a:blip>
+                    <a:srcRect/>
+                    <a:stretch>
+                      <a:fillRect/>
+                    </a:stretch>
+                  </pic:blipFill>
+                  <pic:spPr bwMode="auto">
+                    <a:xfrm>
+                      <a:off x="0" y="0"/>
+                      <a:ext cx="6491139" cy="2945054"/>
+                    </a:xfrm>
+                    <a:prstGeom prst="rect">
+                      <a:avLst/>
+                    </a:prstGeom>
+                    <a:noFill/>
+                    <a:ln>
+                      <a:noFill/>
+                    </a:ln>
+                  </pic:spPr>
+                </pic:pic>
+              </a:graphicData>
+            </a:graphic>
+          </wp:inline>
+        </w:drawing>
+      </w:r>
+    </w:p>
+    <w:p>
+      <w:pPr>
+        <w:pStyle w:val="Kop1"/>
+        <w:rPr>
+          <w:rFonts w:asciiTheme="minorHAnsi" w:hAnsiTheme="minorHAnsi" w:cstheme="minorHAnsi"/>
+          <w:sz w:val="36"/>
+          <w:szCs w:val="36"/>
+        </w:rPr>
+      </w:pPr>
+      <w:bookmarkStart w:id="26" w:name="_Toc66172009"/>
+      <w:r>
+        <w:rPr>
+          <w:rFonts w:asciiTheme="minorHAnsi" w:hAnsiTheme="minorHAnsi" w:cstheme="minorHAnsi"/>
+          <w:sz w:val="36"/>
+          <w:szCs w:val="36"/>
+        </w:rPr>
+        <w:t>H5 Grafisch ontwerp:</w:t>
+      </w:r>
+      <w:bookmarkEnd w:id="26"/>
+    </w:p>
+    <w:p>
+      <w:pPr>
+        <w:pStyle w:val="Kop2"/>
+        <w:rPr>
+          <w:sz w:val="32"/>
+          <w:szCs w:val="32"/>
+        </w:rPr>
+      </w:pPr>
+      <w:bookmarkStart w:id="27" w:name="_Toc66172010"/>
+      <w:r>
+        <w:rPr>
+          <w:sz w:val="32"/>
+          <w:szCs w:val="32"/>
+        </w:rPr>
+        <w:t>Wireframe:</w:t>
+      </w:r>
+      <w:bookmarkEnd w:id="27"/>
+    </w:p>
+    <w:p>
+      <w:pPr>
+        <w:rPr>
+          <w:sz w:val="26"/>
+          <w:szCs w:val="26"/>
+        </w:rPr>
+      </w:pPr>
+    </w:p>
+    <w:p>
+      <w:pPr>
+        <w:spacing w:after="160" w:line="259" w:lineRule="auto"/>
+        <w:rPr>
+          <w:rFonts w:asciiTheme="minorHAnsi" w:eastAsiaTheme="majorEastAsia" w:hAnsiTheme="minorHAnsi" w:cstheme="majorBidi"/>
+          <w:color w:val="2F5496" w:themeColor="accent1" w:themeShade="BF"/>
+          <w:sz w:val="36"/>
+          <w:szCs w:val="36"/>
+        </w:rPr>
+      </w:pPr>
+      <w:r>
+        <w:rPr>
+          <w:noProof/>
+        </w:rPr>
+        <w:drawing>
+          <wp:inline distT="0" distB="0" distL="0" distR="0" wp14:anchorId="036AEAA8" wp14:editId="34D3CA90">
+            <wp:extent cx="6303959" cy="4023360"/>
+            <wp:effectExtent l="0" t="0" r="1905" b="0"/>
+            <wp:docPr id="7" name="Afbeelding 7"/>
+            <wp:cNvGraphicFramePr>
+              <a:graphicFrameLocks xmlns:a="http://schemas.openxmlformats.org/drawingml/2006/main" noChangeAspect="1"/>
+            </wp:cNvGraphicFramePr>
+            <a:graphic xmlns:a="http://schemas.openxmlformats.org/drawingml/2006/main">
+              <a:graphicData uri="http://schemas.openxmlformats.org/drawingml/2006/picture">
+                <pic:pic xmlns:pic="http://schemas.openxmlformats.org/drawingml/2006/picture">
+                  <pic:nvPicPr>
+                    <pic:cNvPr id="1" name=""/>
+                    <pic:cNvPicPr/>
+                  </pic:nvPicPr>
+                  <pic:blipFill>
+                    <a:blip r:embed="rId15"/>
                     <a:stretch>
                       <a:fillRect/>
                     </a:stretch>
@@ -10937,7 +10908,7 @@
                   <pic:spPr>
                     <a:xfrm>
                       <a:off x="0" y="0"/>
-                      <a:ext cx="4302606" cy="3059537"/>
+                      <a:ext cx="6314461" cy="4030062"/>
                     </a:xfrm>
                     <a:prstGeom prst="rect">
                       <a:avLst/>
@@ -10949,31 +10920,23 @@
           </wp:inline>
         </w:drawing>
       </w:r>
-      <w:r>
+    </w:p>
+    <w:p>
+      <w:pPr>
+        <w:pStyle w:val="Kop1"/>
         <w:rPr>
           <w:rFonts w:asciiTheme="minorHAnsi" w:hAnsiTheme="minorHAnsi"/>
           <w:sz w:val="36"/>
           <w:szCs w:val="36"/>
         </w:rPr>
-        <w:br w:type="page"/>
-      </w:r>
-    </w:p>
-    <w:p>
-      <w:pPr>
-        <w:pStyle w:val="Heading1"/>
+      </w:pPr>
+      <w:bookmarkStart w:id="28" w:name="_Toc66172011"/>
+      <w:r>
         <w:rPr>
           <w:rFonts w:asciiTheme="minorHAnsi" w:hAnsiTheme="minorHAnsi"/>
           <w:sz w:val="36"/>
           <w:szCs w:val="36"/>
         </w:rPr>
-      </w:pPr>
-      <w:bookmarkStart w:id="28" w:name="_Toc66172011"/>
-      <w:r>
-        <w:rPr>
-          <w:rFonts w:asciiTheme="minorHAnsi" w:hAnsiTheme="minorHAnsi"/>
-          <w:sz w:val="36"/>
-          <w:szCs w:val="36"/>
-        </w:rPr>
         <w:lastRenderedPageBreak/>
         <w:t>H6 Technisch Ontwerp</w:t>
       </w:r>
@@ -11014,7 +10977,7 @@
     </w:p>
     <w:p>
       <w:pPr>
-        <w:pStyle w:val="ListParagraph"/>
+        <w:pStyle w:val="Lijstalinea"/>
         <w:numPr>
           <w:ilvl w:val="0"/>
           <w:numId w:val="2"/>
@@ -11036,8 +10999,9 @@
           <w:szCs w:val="26"/>
           <w:lang w:eastAsia="nl-NL"/>
         </w:rPr>
-        <w:t>HTML 5 (Meest recente versie HTML) We gebruiken HTML5 omdat het de standaard mark-up taal is voor alle browsers.</w:t>
-      </w:r>
+        <w:t xml:space="preserve">HTML 5 (Meest recente versie HTML) We gebruiken HTML5 omdat het de standaard </w:t>
+      </w:r>
+      <w:proofErr w:type="spellStart"/>
       <w:r>
         <w:rPr>
           <w:rFonts w:asciiTheme="minorHAnsi" w:hAnsiTheme="minorHAnsi" w:cstheme="minorHAnsi"/>
@@ -11046,12 +11010,33 @@
           <w:szCs w:val="26"/>
           <w:lang w:eastAsia="nl-NL"/>
         </w:rPr>
+        <w:t>mark-up</w:t>
+      </w:r>
+      <w:proofErr w:type="spellEnd"/>
+      <w:r>
+        <w:rPr>
+          <w:rFonts w:asciiTheme="minorHAnsi" w:hAnsiTheme="minorHAnsi" w:cstheme="minorHAnsi"/>
+          <w:color w:val="333333"/>
+          <w:sz w:val="26"/>
+          <w:szCs w:val="26"/>
+          <w:lang w:eastAsia="nl-NL"/>
+        </w:rPr>
+        <w:t xml:space="preserve"> taal is voor alle browsers.</w:t>
+      </w:r>
+      <w:r>
+        <w:rPr>
+          <w:rFonts w:asciiTheme="minorHAnsi" w:hAnsiTheme="minorHAnsi" w:cstheme="minorHAnsi"/>
+          <w:color w:val="333333"/>
+          <w:sz w:val="26"/>
+          <w:szCs w:val="26"/>
+          <w:lang w:eastAsia="nl-NL"/>
+        </w:rPr>
         <w:br/>
       </w:r>
     </w:p>
     <w:p>
       <w:pPr>
-        <w:pStyle w:val="ListParagraph"/>
+        <w:pStyle w:val="Lijstalinea"/>
         <w:numPr>
           <w:ilvl w:val="0"/>
           <w:numId w:val="2"/>
@@ -11088,7 +11073,7 @@
     </w:p>
     <w:p>
       <w:pPr>
-        <w:pStyle w:val="ListParagraph"/>
+        <w:pStyle w:val="Lijstalinea"/>
         <w:numPr>
           <w:ilvl w:val="0"/>
           <w:numId w:val="2"/>
@@ -11110,9 +11095,8 @@
           <w:szCs w:val="26"/>
           <w:lang w:eastAsia="nl-NL"/>
         </w:rPr>
-        <w:t>Bootstrap 5.0. Dit is de meest recente versie. (</w:t>
-      </w:r>
-      <w:proofErr w:type="gramStart"/>
+        <w:t>Bootstrap 5.0. Dit is de meest recente versie. (CSS bibliotheek/Meest recent) Hiermee kunnen websites makkelijker gemaakt worden via classes en CSS3 elementen.</w:t>
+      </w:r>
       <w:r>
         <w:rPr>
           <w:rFonts w:asciiTheme="minorHAnsi" w:hAnsiTheme="minorHAnsi" w:cstheme="minorHAnsi"/>
@@ -11121,33 +11105,12 @@
           <w:szCs w:val="26"/>
           <w:lang w:eastAsia="nl-NL"/>
         </w:rPr>
-        <w:t>CSS bibliotheek</w:t>
-      </w:r>
-      <w:proofErr w:type="gramEnd"/>
-      <w:r>
-        <w:rPr>
-          <w:rFonts w:asciiTheme="minorHAnsi" w:hAnsiTheme="minorHAnsi" w:cstheme="minorHAnsi"/>
-          <w:color w:val="333333"/>
-          <w:sz w:val="26"/>
-          <w:szCs w:val="26"/>
-          <w:lang w:eastAsia="nl-NL"/>
-        </w:rPr>
-        <w:t>/Meest recent) Hiermee kunnen websites makkelijker gemaakt worden via classes en CSS3 elementen.</w:t>
-      </w:r>
-      <w:r>
-        <w:rPr>
-          <w:rFonts w:asciiTheme="minorHAnsi" w:hAnsiTheme="minorHAnsi" w:cstheme="minorHAnsi"/>
-          <w:color w:val="333333"/>
-          <w:sz w:val="26"/>
-          <w:szCs w:val="26"/>
-          <w:lang w:eastAsia="nl-NL"/>
-        </w:rPr>
         <w:br/>
       </w:r>
     </w:p>
     <w:p>
       <w:pPr>
-        <w:pStyle w:val="ListParagraph"/>
+        <w:pStyle w:val="Lijstalinea"/>
         <w:numPr>
           <w:ilvl w:val="0"/>
           <w:numId w:val="2"/>
@@ -11195,7 +11158,7 @@
     </w:p>
     <w:p>
       <w:pPr>
-        <w:pStyle w:val="ListParagraph"/>
+        <w:pStyle w:val="Lijstalinea"/>
         <w:numPr>
           <w:ilvl w:val="0"/>
           <w:numId w:val="2"/>
@@ -11272,7 +11235,7 @@
     </w:p>
     <w:p>
       <w:pPr>
-        <w:pStyle w:val="ListParagraph"/>
+        <w:pStyle w:val="Lijstalinea"/>
         <w:numPr>
           <w:ilvl w:val="0"/>
           <w:numId w:val="2"/>
@@ -11309,7 +11272,7 @@
     </w:p>
     <w:p>
       <w:pPr>
-        <w:pStyle w:val="ListParagraph"/>
+        <w:pStyle w:val="Lijstalinea"/>
         <w:numPr>
           <w:ilvl w:val="0"/>
           <w:numId w:val="2"/>
@@ -11364,7 +11327,7 @@
     </w:p>
     <w:p>
       <w:pPr>
-        <w:pStyle w:val="ListParagraph"/>
+        <w:pStyle w:val="Lijstalinea"/>
         <w:numPr>
           <w:ilvl w:val="0"/>
           <w:numId w:val="2"/>
@@ -11430,7 +11393,7 @@
     </w:p>
     <w:p>
       <w:pPr>
-        <w:pStyle w:val="ListParagraph"/>
+        <w:pStyle w:val="Lijstalinea"/>
         <w:numPr>
           <w:ilvl w:val="0"/>
           <w:numId w:val="2"/>
@@ -11455,7 +11418,7 @@
     </w:p>
     <w:p>
       <w:pPr>
-        <w:pStyle w:val="ListParagraph"/>
+        <w:pStyle w:val="Lijstalinea"/>
         <w:rPr>
           <w:rFonts w:asciiTheme="minorHAnsi" w:hAnsiTheme="minorHAnsi" w:cstheme="minorHAnsi"/>
           <w:color w:val="333333"/>
@@ -11466,7 +11429,7 @@
     </w:p>
     <w:p>
       <w:pPr>
-        <w:pStyle w:val="ListParagraph"/>
+        <w:pStyle w:val="Lijstalinea"/>
         <w:numPr>
           <w:ilvl w:val="0"/>
           <w:numId w:val="2"/>
@@ -11523,7 +11486,7 @@
     </w:p>
     <w:p>
       <w:pPr>
-        <w:pStyle w:val="Heading1"/>
+        <w:pStyle w:val="Kop1"/>
         <w:rPr>
           <w:rFonts w:asciiTheme="minorHAnsi" w:hAnsiTheme="minorHAnsi"/>
           <w:sz w:val="40"/>
@@ -11552,7 +11515,7 @@
     </w:p>
     <w:p>
       <w:pPr>
-        <w:pStyle w:val="Heading2"/>
+        <w:pStyle w:val="Kop2"/>
         <w:rPr>
           <w:rFonts w:asciiTheme="minorHAnsi" w:hAnsiTheme="minorHAnsi"/>
           <w:sz w:val="28"/>
@@ -12110,21 +12073,7 @@
               <w:rPr>
                 <w:rFonts w:asciiTheme="minorHAnsi" w:hAnsiTheme="minorHAnsi" w:cstheme="minorHAnsi"/>
               </w:rPr>
-              <w:t xml:space="preserve">In </w:t>
-            </w:r>
-            <w:proofErr w:type="gramStart"/>
-            <w:r>
-              <w:rPr>
-                <w:rFonts w:asciiTheme="minorHAnsi" w:hAnsiTheme="minorHAnsi" w:cstheme="minorHAnsi"/>
-              </w:rPr>
-              <w:t>samen werking</w:t>
-            </w:r>
-            <w:proofErr w:type="gramEnd"/>
-            <w:r>
-              <w:rPr>
-                <w:rFonts w:asciiTheme="minorHAnsi" w:hAnsiTheme="minorHAnsi" w:cstheme="minorHAnsi"/>
-              </w:rPr>
-              <w:t xml:space="preserve"> met ons en de client </w:t>
+              <w:t xml:space="preserve">In samen werking met ons en de client </w:t>
             </w:r>
           </w:p>
         </w:tc>
@@ -12165,7 +12114,7 @@
     </w:p>
     <w:p>
       <w:pPr>
-        <w:pStyle w:val="Heading3"/>
+        <w:pStyle w:val="Kop3"/>
         <w:rPr>
           <w:rFonts w:asciiTheme="minorHAnsi" w:hAnsiTheme="minorHAnsi" w:cstheme="minorHAnsi"/>
           <w:sz w:val="32"/>
@@ -12278,7 +12227,7 @@
     </w:p>
     <w:p>
       <w:pPr>
-        <w:pStyle w:val="Heading2"/>
+        <w:pStyle w:val="Kop2"/>
         <w:ind w:left="-5"/>
         <w:rPr>
           <w:rFonts w:asciiTheme="minorHAnsi" w:hAnsiTheme="minorHAnsi" w:cstheme="minorHAnsi"/>
@@ -12358,7 +12307,7 @@
 </file>
 
 <file path=word/numbering.xml><?xml version="1.0" encoding="utf-8"?>
-<w:numbering xmlns:wpc="http://schemas.microsoft.com/office/word/2010/wordprocessingCanvas" xmlns:cx="http://schemas.microsoft.com/office/drawing/2014/chartex" xmlns:cx1="http://schemas.microsoft.com/office/drawing/2015/9/8/chartex" xmlns:cx2="http://schemas.microsoft.com/office/drawing/2015/10/21/chartex" xmlns:cx3="http://schemas.microsoft.com/office/drawing/2016/5/9/chartex" xmlns:cx4="http://schemas.microsoft.com/office/drawing/2016/5/10/chartex" xmlns:cx5="http://schemas.microsoft.com/office/drawing/2016/5/11/chartex" xmlns:cx6="http://schemas.microsoft.com/office/drawing/2016/5/12/chartex" xmlns:cx7="http://schemas.microsoft.com/office/drawing/2016/5/13/chartex" xmlns:cx8="http://schemas.microsoft.com/office/drawing/2016/5/14/chartex" xmlns:mc="http://schemas.openxmlformats.org/markup-compatibility/2006" xmlns:aink="http://schemas.microsoft.com/office/drawing/2016/ink" xmlns:am3d="http://schemas.microsoft.com/office/drawing/2017/model3d" xmlns:o="urn:schemas-microsoft-com:office:office" xmlns:r="http://schemas.openxmlformats.org/officeDocument/2006/relationships" xmlns:m="http://schemas.openxmlformats.org/officeDocument/2006/math" xmlns:v="urn:schemas-microsoft-com:vml" xmlns:wp14="http://schemas.microsoft.com/office/word/2010/wordprocessingDrawing" xmlns:wp="http://schemas.openxmlformats.org/drawingml/2006/wordprocessingDrawing" xmlns:w10="urn:schemas-microsoft-com:office:word" xmlns:w="http://schemas.openxmlformats.org/wordprocessingml/2006/main" xmlns:w14="http://schemas.microsoft.com/office/word/2010/wordml" xmlns:w15="http://schemas.microsoft.com/office/word/2012/wordml" xmlns:w16cex="http://schemas.microsoft.com/office/word/2018/wordml/cex" xmlns:w16cid="http://schemas.microsoft.com/office/word/2016/wordml/cid" xmlns:w16="http://schemas.microsoft.com/office/word/2018/wordml" xmlns:w16se="http://schemas.microsoft.com/office/word/2015/wordml/symex" xmlns:wpg="http://schemas.microsoft.com/office/word/2010/wordprocessingGroup" xmlns:wpi="http://schemas.microsoft.com/office/word/2010/wordprocessingInk" xmlns:wne="http://schemas.microsoft.com/office/word/2006/wordml" xmlns:wps="http://schemas.microsoft.com/office/word/2010/wordprocessingShape" mc:Ignorable="w14 w15 w16se w16cid w16 w16cex wp14">
+<w:numbering xmlns:wpc="http://schemas.microsoft.com/office/word/2010/wordprocessingCanvas" xmlns:cx="http://schemas.microsoft.com/office/drawing/2014/chartex" xmlns:cx1="http://schemas.microsoft.com/office/drawing/2015/9/8/chartex" xmlns:cx2="http://schemas.microsoft.com/office/drawing/2015/10/21/chartex" xmlns:cx3="http://schemas.microsoft.com/office/drawing/2016/5/9/chartex" xmlns:cx4="http://schemas.microsoft.com/office/drawing/2016/5/10/chartex" xmlns:cx5="http://schemas.microsoft.com/office/drawing/2016/5/11/chartex" xmlns:cx6="http://schemas.microsoft.com/office/drawing/2016/5/12/chartex" xmlns:cx7="http://schemas.microsoft.com/office/drawing/2016/5/13/chartex" xmlns:cx8="http://schemas.microsoft.com/office/drawing/2016/5/14/chartex" xmlns:mc="http://schemas.openxmlformats.org/markup-compatibility/2006" xmlns:aink="http://schemas.microsoft.com/office/drawing/2016/ink" xmlns:am3d="http://schemas.microsoft.com/office/drawing/2017/model3d" xmlns:o="urn:schemas-microsoft-com:office:office" xmlns:r="http://schemas.openxmlformats.org/officeDocument/2006/relationships" xmlns:m="http://schemas.openxmlformats.org/officeDocument/2006/math" xmlns:v="urn:schemas-microsoft-com:vml" xmlns:wp14="http://schemas.microsoft.com/office/word/2010/wordprocessingDrawing" xmlns:wp="http://schemas.openxmlformats.org/drawingml/2006/wordprocessingDrawing" xmlns:w10="urn:schemas-microsoft-com:office:word" xmlns:w="http://schemas.openxmlformats.org/wordprocessingml/2006/main" xmlns:w14="http://schemas.microsoft.com/office/word/2010/wordml" xmlns:w15="http://schemas.microsoft.com/office/word/2012/wordml" xmlns:w16cex="http://schemas.microsoft.com/office/word/2018/wordml/cex" xmlns:w16cid="http://schemas.microsoft.com/office/word/2016/wordml/cid" xmlns:w16="http://schemas.microsoft.com/office/word/2018/wordml" xmlns:w16sdtdh="http://schemas.microsoft.com/office/word/2020/wordml/sdtdatahash" xmlns:w16se="http://schemas.microsoft.com/office/word/2015/wordml/symex" xmlns:wpg="http://schemas.microsoft.com/office/word/2010/wordprocessingGroup" xmlns:wpi="http://schemas.microsoft.com/office/word/2010/wordprocessingInk" xmlns:wne="http://schemas.microsoft.com/office/word/2006/wordml" xmlns:wps="http://schemas.microsoft.com/office/word/2010/wordprocessingShape" mc:Ignorable="w14 w15 w16se w16cid w16 w16cex w16sdtdh wp14">
   <w:abstractNum w:abstractNumId="0" w15:restartNumberingAfterBreak="0">
     <w:nsid w:val="34BB1F5E"/>
     <w:multiLevelType w:val="hybridMultilevel"/>
@@ -13339,14 +13288,14 @@
 </file>
 
 <file path=word/styles.xml><?xml version="1.0" encoding="utf-8"?>
-<w:styles xmlns:mc="http://schemas.openxmlformats.org/markup-compatibility/2006" xmlns:r="http://schemas.openxmlformats.org/officeDocument/2006/relationships" xmlns:w="http://schemas.openxmlformats.org/wordprocessingml/2006/main" xmlns:w14="http://schemas.microsoft.com/office/word/2010/wordml" xmlns:w15="http://schemas.microsoft.com/office/word/2012/wordml" xmlns:w16cex="http://schemas.microsoft.com/office/word/2018/wordml/cex" xmlns:w16cid="http://schemas.microsoft.com/office/word/2016/wordml/cid" xmlns:w16="http://schemas.microsoft.com/office/word/2018/wordml" xmlns:w16se="http://schemas.microsoft.com/office/word/2015/wordml/symex" mc:Ignorable="w14 w15 w16se w16cid w16 w16cex">
+<w:styles xmlns:mc="http://schemas.openxmlformats.org/markup-compatibility/2006" xmlns:r="http://schemas.openxmlformats.org/officeDocument/2006/relationships" xmlns:w="http://schemas.openxmlformats.org/wordprocessingml/2006/main" xmlns:w14="http://schemas.microsoft.com/office/word/2010/wordml" xmlns:w15="http://schemas.microsoft.com/office/word/2012/wordml" xmlns:w16cex="http://schemas.microsoft.com/office/word/2018/wordml/cex" xmlns:w16cid="http://schemas.microsoft.com/office/word/2016/wordml/cid" xmlns:w16="http://schemas.microsoft.com/office/word/2018/wordml" xmlns:w16sdtdh="http://schemas.microsoft.com/office/word/2020/wordml/sdtdatahash" xmlns:w16se="http://schemas.microsoft.com/office/word/2015/wordml/symex" mc:Ignorable="w14 w15 w16se w16cid w16 w16cex w16sdtdh">
   <w:docDefaults>
     <w:rPrDefault>
       <w:rPr>
         <w:rFonts w:asciiTheme="minorHAnsi" w:eastAsiaTheme="minorHAnsi" w:hAnsiTheme="minorHAnsi" w:cstheme="minorBidi"/>
         <w:sz w:val="24"/>
         <w:szCs w:val="24"/>
-        <w:lang w:val="en-NL" w:eastAsia="en-US" w:bidi="ar-SA"/>
+        <w:lang w:val="nl-NL" w:eastAsia="en-US" w:bidi="ar-SA"/>
       </w:rPr>
     </w:rPrDefault>
     <w:pPrDefault/>
@@ -13729,20 +13678,20 @@
     <w:lsdException w:name="Unresolved Mention" w:semiHidden="1" w:unhideWhenUsed="1"/>
     <w:lsdException w:name="Smart Link" w:semiHidden="1" w:unhideWhenUsed="1"/>
   </w:latentStyles>
-  <w:style w:type="paragraph" w:default="1" w:styleId="Normal">
+  <w:style w:type="paragraph" w:default="1" w:styleId="Standaard">
     <w:name w:val="Normal"/>
     <w:qFormat/>
     <w:rsid w:val="00CB53C8"/>
     <w:rPr>
       <w:rFonts w:ascii="Times New Roman" w:eastAsia="Times New Roman" w:hAnsi="Times New Roman" w:cs="Times New Roman"/>
-      <w:lang w:val="nl-NL" w:eastAsia="en-GB"/>
+      <w:lang w:eastAsia="en-GB"/>
     </w:rPr>
   </w:style>
-  <w:style w:type="paragraph" w:styleId="Heading1">
+  <w:style w:type="paragraph" w:styleId="Kop1">
     <w:name w:val="heading 1"/>
-    <w:basedOn w:val="Normal"/>
-    <w:next w:val="Normal"/>
-    <w:link w:val="Heading1Char"/>
+    <w:basedOn w:val="Standaard"/>
+    <w:next w:val="Standaard"/>
+    <w:link w:val="Kop1Char"/>
     <w:uiPriority w:val="9"/>
     <w:qFormat/>
     <w:rsid w:val="00CB53C8"/>
@@ -13760,11 +13709,11 @@
       <w:lang w:eastAsia="nl-NL"/>
     </w:rPr>
   </w:style>
-  <w:style w:type="paragraph" w:styleId="Heading2">
+  <w:style w:type="paragraph" w:styleId="Kop2">
     <w:name w:val="heading 2"/>
-    <w:basedOn w:val="Normal"/>
-    <w:next w:val="Normal"/>
-    <w:link w:val="Heading2Char"/>
+    <w:basedOn w:val="Standaard"/>
+    <w:next w:val="Standaard"/>
+    <w:link w:val="Kop2Char"/>
     <w:uiPriority w:val="9"/>
     <w:unhideWhenUsed/>
     <w:qFormat/>
@@ -13783,11 +13732,11 @@
       <w:lang w:eastAsia="nl-NL"/>
     </w:rPr>
   </w:style>
-  <w:style w:type="paragraph" w:styleId="Heading3">
+  <w:style w:type="paragraph" w:styleId="Kop3">
     <w:name w:val="heading 3"/>
-    <w:basedOn w:val="Normal"/>
-    <w:next w:val="Normal"/>
-    <w:link w:val="Heading3Char"/>
+    <w:basedOn w:val="Standaard"/>
+    <w:next w:val="Standaard"/>
+    <w:link w:val="Kop3Char"/>
     <w:uiPriority w:val="9"/>
     <w:unhideWhenUsed/>
     <w:qFormat/>
@@ -13804,13 +13753,13 @@
       <w:lang w:eastAsia="nl-NL"/>
     </w:rPr>
   </w:style>
-  <w:style w:type="character" w:default="1" w:styleId="DefaultParagraphFont">
+  <w:style w:type="character" w:default="1" w:styleId="Standaardalinea-lettertype">
     <w:name w:val="Default Paragraph Font"/>
     <w:uiPriority w:val="1"/>
     <w:semiHidden/>
     <w:unhideWhenUsed/>
   </w:style>
-  <w:style w:type="table" w:default="1" w:styleId="TableNormal">
+  <w:style w:type="table" w:default="1" w:styleId="Standaardtabel">
     <w:name w:val="Normal Table"/>
     <w:uiPriority w:val="99"/>
     <w:semiHidden/>
@@ -13825,16 +13774,16 @@
       </w:tblCellMar>
     </w:tblPr>
   </w:style>
-  <w:style w:type="numbering" w:default="1" w:styleId="NoList">
+  <w:style w:type="numbering" w:default="1" w:styleId="Geenlijst">
     <w:name w:val="No List"/>
     <w:uiPriority w:val="99"/>
     <w:semiHidden/>
     <w:unhideWhenUsed/>
   </w:style>
-  <w:style w:type="character" w:customStyle="1" w:styleId="Heading1Char">
-    <w:name w:val="Heading 1 Char"/>
-    <w:basedOn w:val="DefaultParagraphFont"/>
-    <w:link w:val="Heading1"/>
+  <w:style w:type="character" w:customStyle="1" w:styleId="Kop1Char">
+    <w:name w:val="Kop 1 Char"/>
+    <w:basedOn w:val="Standaardalinea-lettertype"/>
+    <w:link w:val="Kop1"/>
     <w:uiPriority w:val="9"/>
     <w:rsid w:val="00CB53C8"/>
     <w:rPr>
@@ -13845,10 +13794,10 @@
       <w:lang w:val="nl-NL" w:eastAsia="nl-NL"/>
     </w:rPr>
   </w:style>
-  <w:style w:type="character" w:customStyle="1" w:styleId="Heading2Char">
-    <w:name w:val="Heading 2 Char"/>
-    <w:basedOn w:val="DefaultParagraphFont"/>
-    <w:link w:val="Heading2"/>
+  <w:style w:type="character" w:customStyle="1" w:styleId="Kop2Char">
+    <w:name w:val="Kop 2 Char"/>
+    <w:basedOn w:val="Standaardalinea-lettertype"/>
+    <w:link w:val="Kop2"/>
     <w:uiPriority w:val="9"/>
     <w:rsid w:val="00CB53C8"/>
     <w:rPr>
@@ -13859,10 +13808,10 @@
       <w:lang w:val="nl-NL" w:eastAsia="nl-NL"/>
     </w:rPr>
   </w:style>
-  <w:style w:type="character" w:customStyle="1" w:styleId="Heading3Char">
-    <w:name w:val="Heading 3 Char"/>
-    <w:basedOn w:val="DefaultParagraphFont"/>
-    <w:link w:val="Heading3"/>
+  <w:style w:type="character" w:customStyle="1" w:styleId="Kop3Char">
+    <w:name w:val="Kop 3 Char"/>
+    <w:basedOn w:val="Standaardalinea-lettertype"/>
+    <w:link w:val="Kop3"/>
     <w:uiPriority w:val="9"/>
     <w:rsid w:val="00CB53C8"/>
     <w:rPr>
@@ -13871,10 +13820,10 @@
       <w:lang w:val="nl-NL" w:eastAsia="nl-NL"/>
     </w:rPr>
   </w:style>
-  <w:style w:type="paragraph" w:styleId="TOCHeading">
+  <w:style w:type="paragraph" w:styleId="Kopvaninhoudsopgave">
     <w:name w:val="TOC Heading"/>
-    <w:basedOn w:val="Heading1"/>
-    <w:next w:val="Normal"/>
+    <w:basedOn w:val="Kop1"/>
+    <w:next w:val="Standaard"/>
     <w:uiPriority w:val="39"/>
     <w:unhideWhenUsed/>
     <w:qFormat/>
@@ -13884,10 +13833,10 @@
       <w:outlineLvl w:val="9"/>
     </w:pPr>
   </w:style>
-  <w:style w:type="paragraph" w:styleId="TOC1">
+  <w:style w:type="paragraph" w:styleId="Inhopg1">
     <w:name w:val="toc 1"/>
-    <w:basedOn w:val="Normal"/>
-    <w:next w:val="Normal"/>
+    <w:basedOn w:val="Standaard"/>
+    <w:next w:val="Standaard"/>
     <w:autoRedefine/>
     <w:uiPriority w:val="39"/>
     <w:unhideWhenUsed/>
@@ -13902,10 +13851,10 @@
       <w:lang w:eastAsia="nl-NL"/>
     </w:rPr>
   </w:style>
-  <w:style w:type="paragraph" w:styleId="TOC2">
+  <w:style w:type="paragraph" w:styleId="Inhopg2">
     <w:name w:val="toc 2"/>
-    <w:basedOn w:val="Normal"/>
-    <w:next w:val="Normal"/>
+    <w:basedOn w:val="Standaard"/>
+    <w:next w:val="Standaard"/>
     <w:autoRedefine/>
     <w:uiPriority w:val="39"/>
     <w:unhideWhenUsed/>
@@ -13921,10 +13870,10 @@
       <w:lang w:eastAsia="nl-NL"/>
     </w:rPr>
   </w:style>
-  <w:style w:type="paragraph" w:styleId="TOC3">
+  <w:style w:type="paragraph" w:styleId="Inhopg3">
     <w:name w:val="toc 3"/>
-    <w:basedOn w:val="Normal"/>
-    <w:next w:val="Normal"/>
+    <w:basedOn w:val="Standaard"/>
+    <w:next w:val="Standaard"/>
     <w:autoRedefine/>
     <w:uiPriority w:val="39"/>
     <w:unhideWhenUsed/>
@@ -13942,7 +13891,7 @@
   </w:style>
   <w:style w:type="character" w:styleId="Hyperlink">
     <w:name w:val="Hyperlink"/>
-    <w:basedOn w:val="DefaultParagraphFont"/>
+    <w:basedOn w:val="Standaardalinea-lettertype"/>
     <w:uiPriority w:val="99"/>
     <w:unhideWhenUsed/>
     <w:rsid w:val="00CB53C8"/>
@@ -13958,7 +13907,7 @@
       <w:rFonts w:eastAsiaTheme="minorEastAsia"/>
       <w:sz w:val="22"/>
       <w:szCs w:val="22"/>
-      <w:lang w:val="nl-NL" w:eastAsia="nl-NL"/>
+      <w:lang w:eastAsia="nl-NL"/>
     </w:rPr>
     <w:tblPr>
       <w:tblCellMar>
@@ -13969,9 +13918,9 @@
       </w:tblCellMar>
     </w:tblPr>
   </w:style>
-  <w:style w:type="character" w:styleId="Emphasis">
+  <w:style w:type="character" w:styleId="Nadruk">
     <w:name w:val="Emphasis"/>
-    <w:basedOn w:val="DefaultParagraphFont"/>
+    <w:basedOn w:val="Standaardalinea-lettertype"/>
     <w:uiPriority w:val="20"/>
     <w:qFormat/>
     <w:rsid w:val="00CB53C8"/>
@@ -13980,9 +13929,9 @@
       <w:iCs/>
     </w:rPr>
   </w:style>
-  <w:style w:type="paragraph" w:styleId="ListParagraph">
+  <w:style w:type="paragraph" w:styleId="Lijstalinea">
     <w:name w:val="List Paragraph"/>
-    <w:basedOn w:val="Normal"/>
+    <w:basedOn w:val="Standaard"/>
     <w:uiPriority w:val="34"/>
     <w:qFormat/>
     <w:rsid w:val="00CB53C8"/>
@@ -13994,7 +13943,7 @@
       <w:lang w:eastAsia="en-US"/>
     </w:rPr>
   </w:style>
-  <w:style w:type="paragraph" w:styleId="NoSpacing">
+  <w:style w:type="paragraph" w:styleId="Geenafstand">
     <w:name w:val="No Spacing"/>
     <w:uiPriority w:val="1"/>
     <w:qFormat/>
@@ -14003,13 +13952,13 @@
       <w:rFonts w:ascii="Calibri" w:eastAsiaTheme="minorEastAsia" w:hAnsi="Calibri" w:cs="Times New Roman"/>
       <w:sz w:val="22"/>
       <w:szCs w:val="22"/>
-      <w:lang w:val="nl-NL" w:eastAsia="nl-NL"/>
+      <w:lang w:eastAsia="nl-NL"/>
     </w:rPr>
   </w:style>
-  <w:style w:type="paragraph" w:styleId="BalloonText">
+  <w:style w:type="paragraph" w:styleId="Ballontekst">
     <w:name w:val="Balloon Text"/>
-    <w:basedOn w:val="Normal"/>
-    <w:link w:val="BalloonTextChar"/>
+    <w:basedOn w:val="Standaard"/>
+    <w:link w:val="BallontekstChar"/>
     <w:uiPriority w:val="99"/>
     <w:semiHidden/>
     <w:unhideWhenUsed/>
@@ -14019,10 +13968,10 @@
       <w:szCs w:val="18"/>
     </w:rPr>
   </w:style>
-  <w:style w:type="character" w:customStyle="1" w:styleId="BalloonTextChar">
-    <w:name w:val="Balloon Text Char"/>
-    <w:basedOn w:val="DefaultParagraphFont"/>
-    <w:link w:val="BalloonText"/>
+  <w:style w:type="character" w:customStyle="1" w:styleId="BallontekstChar">
+    <w:name w:val="Ballontekst Char"/>
+    <w:basedOn w:val="Standaardalinea-lettertype"/>
+    <w:link w:val="Ballontekst"/>
     <w:uiPriority w:val="99"/>
     <w:semiHidden/>
     <w:rsid w:val="00527FF9"/>
@@ -14329,4 +14278,16 @@
     </a:ext>
   </a:extLst>
 </a:theme>
+</file>
+
+<file path=customXml/item1.xml><?xml version="1.0" encoding="utf-8"?>
+<b:Sources xmlns:b="http://schemas.openxmlformats.org/officeDocument/2006/bibliography" xmlns="http://schemas.openxmlformats.org/officeDocument/2006/bibliography" SelectedStyle="\APASixthEditionOfficeOnline.xsl" StyleName="APA" Version="6"/>
+</file>
+
+<file path=customXml/itemProps1.xml><?xml version="1.0" encoding="utf-8"?>
+<ds:datastoreItem xmlns:ds="http://schemas.openxmlformats.org/officeDocument/2006/customXml" ds:itemID="{51C8F744-DC09-4CEF-9725-2A7297F67BAE}">
+  <ds:schemaRefs>
+    <ds:schemaRef ds:uri="http://schemas.openxmlformats.org/officeDocument/2006/bibliography"/>
+  </ds:schemaRefs>
+</ds:datastoreItem>
 </file>
</xml_diff>